<commit_message>
Model Binder and Multiple File Upload
</commit_message>
<xml_diff>
--- a/Dot Net.docx
+++ b/Dot Net.docx
@@ -6329,7 +6329,7 @@
           <w:lang w:val="en-US"/>
         </w:rPr>
         <w:pict>
-          <v:shape id="_x0000_i1025" type="#_x0000_t75" style="width:489.6pt;height:173.45pt">
+          <v:shape id="_x0000_i1025" type="#_x0000_t75" style="width:489.75pt;height:173.2pt">
             <v:imagedata r:id="rId5" o:title="middleware-1"/>
           </v:shape>
         </w:pict>
@@ -13467,7 +13467,25 @@
           <w:lang w:val="en-US"/>
         </w:rPr>
         <w:lastRenderedPageBreak/>
-        <w:t>The framework generates a random string for us and when the browser sees a change in the string in loads the latest version of the file</w:t>
+        <w:t>The framework generates a random string for us and when the browser sees a</w:t>
+      </w:r>
+      <w:r>
+        <w:rPr>
+          <w:rFonts w:cstheme="minorHAnsi"/>
+          <w:sz w:val="32"/>
+          <w:szCs w:val="32"/>
+          <w:lang w:val="en-US"/>
+        </w:rPr>
+        <w:t xml:space="preserve"> change in the string it</w:t>
+      </w:r>
+      <w:r>
+        <w:rPr>
+          <w:rFonts w:cstheme="minorHAnsi"/>
+          <w:sz w:val="32"/>
+          <w:szCs w:val="32"/>
+          <w:lang w:val="en-US"/>
+        </w:rPr>
+        <w:t xml:space="preserve"> loads the latest version of the file</w:t>
       </w:r>
       <w:r>
         <w:rPr>
@@ -27621,19 +27639,979 @@
           <w:szCs w:val="32"/>
           <w:lang w:val="en-US"/>
         </w:rPr>
-        <w:t>Note that Path.Combine works for all the platforms (in windows the combination is via a single slash / but on MacOs</w:t>
+        <w:t>Note that Path.Combine works for all the platforms (in windows the combination is via a single slash / but on MacOs it can be diffenet)</w:t>
+      </w:r>
+    </w:p>
+    <w:p>
+      <w:pPr>
+        <w:ind w:left="2124"/>
+        <w:rPr>
+          <w:rFonts w:cstheme="minorHAnsi"/>
+          <w:sz w:val="32"/>
+          <w:szCs w:val="32"/>
+          <w:lang w:val="en-US"/>
+        </w:rPr>
+      </w:pPr>
+      <w:r>
+        <w:rPr>
+          <w:rFonts w:cstheme="minorHAnsi"/>
+          <w:b/>
+          <w:sz w:val="36"/>
+          <w:szCs w:val="36"/>
+          <w:lang w:val="en-US"/>
+        </w:rPr>
+        <w:t>Guid (globally unique identifier)</w:t>
+      </w:r>
+    </w:p>
+    <w:p>
+      <w:pPr>
+        <w:rPr>
+          <w:rFonts w:cstheme="minorHAnsi"/>
+          <w:sz w:val="32"/>
+          <w:szCs w:val="32"/>
+          <w:lang w:val="en-US"/>
+        </w:rPr>
+      </w:pPr>
+      <w:r>
+        <w:rPr>
+          <w:rFonts w:cstheme="minorHAnsi"/>
+          <w:sz w:val="32"/>
+          <w:szCs w:val="32"/>
+          <w:lang w:val="en-US"/>
+        </w:rPr>
+        <w:t xml:space="preserve">We also have to add a random string to our image name every time we create one. We do this so that in the next time when we create a file with the same name it doesn’t give an error they are gonna have random strings at the beginning of them. </w:t>
+      </w:r>
+      <w:r>
+        <w:rPr>
+          <w:rFonts w:cstheme="minorHAnsi"/>
+          <w:sz w:val="32"/>
+          <w:szCs w:val="32"/>
+          <w:lang w:val="en-US"/>
+        </w:rPr>
+        <w:sym w:font="Wingdings" w:char="F0E0"/>
+      </w:r>
+    </w:p>
+    <w:p>
+      <w:pPr>
+        <w:rPr>
+          <w:rFonts w:cstheme="minorHAnsi"/>
+          <w:sz w:val="32"/>
+          <w:szCs w:val="32"/>
+          <w:lang w:val="en-US"/>
+        </w:rPr>
+      </w:pPr>
+      <w:r>
+        <w:rPr>
+          <w:noProof/>
+          <w:lang w:eastAsia="ru-RU"/>
+        </w:rPr>
+        <w:drawing>
+          <wp:inline distT="0" distB="0" distL="0" distR="0" wp14:anchorId="3A75B509" wp14:editId="2752B125">
+            <wp:extent cx="6261934" cy="262393"/>
+            <wp:effectExtent l="0" t="0" r="5715" b="4445"/>
+            <wp:docPr id="38" name="Picture 38"/>
+            <wp:cNvGraphicFramePr>
+              <a:graphicFrameLocks xmlns:a="http://schemas.openxmlformats.org/drawingml/2006/main" noChangeAspect="1"/>
+            </wp:cNvGraphicFramePr>
+            <a:graphic xmlns:a="http://schemas.openxmlformats.org/drawingml/2006/main">
+              <a:graphicData uri="http://schemas.openxmlformats.org/drawingml/2006/picture">
+                <pic:pic xmlns:pic="http://schemas.openxmlformats.org/drawingml/2006/picture">
+                  <pic:nvPicPr>
+                    <pic:cNvPr id="1" name=""/>
+                    <pic:cNvPicPr/>
+                  </pic:nvPicPr>
+                  <pic:blipFill>
+                    <a:blip r:embed="rId43"/>
+                    <a:stretch>
+                      <a:fillRect/>
+                    </a:stretch>
+                  </pic:blipFill>
+                  <pic:spPr>
+                    <a:xfrm>
+                      <a:off x="0" y="0"/>
+                      <a:ext cx="6594019" cy="276308"/>
+                    </a:xfrm>
+                    <a:prstGeom prst="rect">
+                      <a:avLst/>
+                    </a:prstGeom>
+                  </pic:spPr>
+                </pic:pic>
+              </a:graphicData>
+            </a:graphic>
+          </wp:inline>
+        </w:drawing>
+      </w:r>
+    </w:p>
+    <w:p>
+      <w:pPr>
+        <w:rPr>
+          <w:rFonts w:cstheme="minorHAnsi"/>
+          <w:b/>
+          <w:sz w:val="36"/>
+          <w:szCs w:val="36"/>
+          <w:lang w:val="en-US"/>
+        </w:rPr>
+      </w:pPr>
+      <w:r>
+        <w:rPr>
+          <w:rFonts w:cstheme="minorHAnsi"/>
+          <w:sz w:val="32"/>
+          <w:szCs w:val="32"/>
+          <w:lang w:val="en-US"/>
+        </w:rPr>
+        <w:lastRenderedPageBreak/>
+        <w:tab/>
+      </w:r>
+      <w:r>
+        <w:rPr>
+          <w:rFonts w:cstheme="minorHAnsi"/>
+          <w:sz w:val="32"/>
+          <w:szCs w:val="32"/>
+          <w:lang w:val="en-US"/>
+        </w:rPr>
+        <w:tab/>
+      </w:r>
+      <w:r>
+        <w:rPr>
+          <w:rFonts w:cstheme="minorHAnsi"/>
+          <w:sz w:val="32"/>
+          <w:szCs w:val="32"/>
+          <w:lang w:val="en-US"/>
+        </w:rPr>
+        <w:tab/>
+      </w:r>
+      <w:r>
+        <w:rPr>
+          <w:rFonts w:cstheme="minorHAnsi"/>
+          <w:sz w:val="32"/>
+          <w:szCs w:val="32"/>
+          <w:lang w:val="en-US"/>
+        </w:rPr>
+        <w:tab/>
+      </w:r>
+      <w:r>
+        <w:rPr>
+          <w:rFonts w:cstheme="minorHAnsi"/>
+          <w:b/>
+          <w:sz w:val="36"/>
+          <w:szCs w:val="36"/>
+          <w:lang w:val="en-US"/>
+        </w:rPr>
+        <w:t>Multiple File upload</w:t>
+      </w:r>
+    </w:p>
+    <w:p>
+      <w:pPr>
+        <w:rPr>
+          <w:rFonts w:cstheme="minorHAnsi"/>
+          <w:sz w:val="32"/>
+          <w:szCs w:val="32"/>
+          <w:lang w:val="en-US"/>
+        </w:rPr>
+      </w:pPr>
+      <w:r>
+        <w:rPr>
+          <w:rFonts w:cstheme="minorHAnsi"/>
+          <w:sz w:val="32"/>
+          <w:szCs w:val="32"/>
+          <w:lang w:val="en-US"/>
+        </w:rPr>
+        <w:t xml:space="preserve">In order to upload </w:t>
+      </w:r>
+      <w:r>
+        <w:rPr>
+          <w:rFonts w:cstheme="minorHAnsi"/>
+          <w:sz w:val="32"/>
+          <w:szCs w:val="32"/>
+          <w:lang w:val="en-US"/>
+        </w:rPr>
+        <w:t>multiple files and send it to our action, needles to say we will need an array of IformFiles so the best way to do this is to create a viewmodel for this particular actions</w:t>
+      </w:r>
+      <w:r>
+        <w:rPr>
+          <w:rFonts w:cstheme="minorHAnsi"/>
+          <w:sz w:val="32"/>
+          <w:szCs w:val="32"/>
+          <w:lang w:val="en-US"/>
+        </w:rPr>
+        <w:sym w:font="Wingdings" w:char="F0E0"/>
+      </w:r>
+    </w:p>
+    <w:p>
+      <w:pPr>
+        <w:rPr>
+          <w:rFonts w:cstheme="minorHAnsi"/>
+          <w:b/>
+          <w:sz w:val="36"/>
+          <w:szCs w:val="36"/>
+          <w:lang w:val="en-US"/>
+        </w:rPr>
+      </w:pPr>
+      <w:r>
+        <w:rPr>
+          <w:noProof/>
+          <w:lang w:eastAsia="ru-RU"/>
+        </w:rPr>
+        <w:drawing>
+          <wp:inline distT="0" distB="0" distL="0" distR="0" wp14:anchorId="747C73C4" wp14:editId="2BDE7B6A">
+            <wp:extent cx="3895725" cy="1047750"/>
+            <wp:effectExtent l="0" t="0" r="9525" b="0"/>
+            <wp:docPr id="41" name="Picture 41"/>
+            <wp:cNvGraphicFramePr>
+              <a:graphicFrameLocks xmlns:a="http://schemas.openxmlformats.org/drawingml/2006/main" noChangeAspect="1"/>
+            </wp:cNvGraphicFramePr>
+            <a:graphic xmlns:a="http://schemas.openxmlformats.org/drawingml/2006/main">
+              <a:graphicData uri="http://schemas.openxmlformats.org/drawingml/2006/picture">
+                <pic:pic xmlns:pic="http://schemas.openxmlformats.org/drawingml/2006/picture">
+                  <pic:nvPicPr>
+                    <pic:cNvPr id="1" name=""/>
+                    <pic:cNvPicPr/>
+                  </pic:nvPicPr>
+                  <pic:blipFill>
+                    <a:blip r:embed="rId44"/>
+                    <a:stretch>
+                      <a:fillRect/>
+                    </a:stretch>
+                  </pic:blipFill>
+                  <pic:spPr>
+                    <a:xfrm>
+                      <a:off x="0" y="0"/>
+                      <a:ext cx="3895725" cy="1047750"/>
+                    </a:xfrm>
+                    <a:prstGeom prst="rect">
+                      <a:avLst/>
+                    </a:prstGeom>
+                  </pic:spPr>
+                </pic:pic>
+              </a:graphicData>
+            </a:graphic>
+          </wp:inline>
+        </w:drawing>
+      </w:r>
+    </w:p>
+    <w:p>
+      <w:pPr>
+        <w:rPr>
+          <w:rFonts w:cstheme="minorHAnsi"/>
+          <w:sz w:val="32"/>
+          <w:szCs w:val="32"/>
+          <w:lang w:val="en-US"/>
+        </w:rPr>
+      </w:pPr>
+      <w:r>
+        <w:rPr>
+          <w:rFonts w:cstheme="minorHAnsi"/>
+          <w:sz w:val="32"/>
+          <w:szCs w:val="32"/>
+          <w:lang w:val="en-US"/>
+        </w:rPr>
+        <w:t xml:space="preserve">Then when we receive this model we are gonna loop through each file </w:t>
+      </w:r>
+      <w:r>
+        <w:rPr>
+          <w:rFonts w:cstheme="minorHAnsi"/>
+          <w:sz w:val="32"/>
+          <w:szCs w:val="32"/>
+          <w:lang w:val="en-US"/>
+        </w:rPr>
+        <w:sym w:font="Wingdings" w:char="F0E0"/>
+      </w:r>
+    </w:p>
+    <w:p>
+      <w:pPr>
+        <w:rPr>
+          <w:rFonts w:cstheme="minorHAnsi"/>
+          <w:b/>
+          <w:sz w:val="36"/>
+          <w:szCs w:val="36"/>
+          <w:lang w:val="en-US"/>
+        </w:rPr>
+      </w:pPr>
+      <w:r>
+        <w:rPr>
+          <w:noProof/>
+          <w:lang w:eastAsia="ru-RU"/>
+        </w:rPr>
+        <w:drawing>
+          <wp:inline distT="0" distB="0" distL="0" distR="0" wp14:anchorId="0365E6D1" wp14:editId="230E1DCC">
+            <wp:extent cx="5940425" cy="3990340"/>
+            <wp:effectExtent l="0" t="0" r="3175" b="0"/>
+            <wp:docPr id="42" name="Picture 42"/>
+            <wp:cNvGraphicFramePr>
+              <a:graphicFrameLocks xmlns:a="http://schemas.openxmlformats.org/drawingml/2006/main" noChangeAspect="1"/>
+            </wp:cNvGraphicFramePr>
+            <a:graphic xmlns:a="http://schemas.openxmlformats.org/drawingml/2006/main">
+              <a:graphicData uri="http://schemas.openxmlformats.org/drawingml/2006/picture">
+                <pic:pic xmlns:pic="http://schemas.openxmlformats.org/drawingml/2006/picture">
+                  <pic:nvPicPr>
+                    <pic:cNvPr id="1" name=""/>
+                    <pic:cNvPicPr/>
+                  </pic:nvPicPr>
+                  <pic:blipFill>
+                    <a:blip r:embed="rId45"/>
+                    <a:stretch>
+                      <a:fillRect/>
+                    </a:stretch>
+                  </pic:blipFill>
+                  <pic:spPr>
+                    <a:xfrm>
+                      <a:off x="0" y="0"/>
+                      <a:ext cx="5940425" cy="3990340"/>
+                    </a:xfrm>
+                    <a:prstGeom prst="rect">
+                      <a:avLst/>
+                    </a:prstGeom>
+                  </pic:spPr>
+                </pic:pic>
+              </a:graphicData>
+            </a:graphic>
+          </wp:inline>
+        </w:drawing>
+      </w:r>
+    </w:p>
+    <w:p>
+      <w:pPr>
+        <w:rPr>
+          <w:rFonts w:cstheme="minorHAnsi"/>
+          <w:b/>
+          <w:sz w:val="36"/>
+          <w:szCs w:val="36"/>
+          <w:lang w:val="en-US"/>
+        </w:rPr>
+      </w:pPr>
+      <w:r>
+        <w:rPr>
+          <w:noProof/>
+          <w:lang w:eastAsia="ru-RU"/>
+        </w:rPr>
+        <w:drawing>
+          <wp:inline distT="0" distB="0" distL="0" distR="0" wp14:anchorId="7FC5147E" wp14:editId="422BE110">
+            <wp:extent cx="5940425" cy="1592580"/>
+            <wp:effectExtent l="0" t="0" r="3175" b="7620"/>
+            <wp:docPr id="43" name="Picture 43"/>
+            <wp:cNvGraphicFramePr>
+              <a:graphicFrameLocks xmlns:a="http://schemas.openxmlformats.org/drawingml/2006/main" noChangeAspect="1"/>
+            </wp:cNvGraphicFramePr>
+            <a:graphic xmlns:a="http://schemas.openxmlformats.org/drawingml/2006/main">
+              <a:graphicData uri="http://schemas.openxmlformats.org/drawingml/2006/picture">
+                <pic:pic xmlns:pic="http://schemas.openxmlformats.org/drawingml/2006/picture">
+                  <pic:nvPicPr>
+                    <pic:cNvPr id="1" name=""/>
+                    <pic:cNvPicPr/>
+                  </pic:nvPicPr>
+                  <pic:blipFill>
+                    <a:blip r:embed="rId46"/>
+                    <a:stretch>
+                      <a:fillRect/>
+                    </a:stretch>
+                  </pic:blipFill>
+                  <pic:spPr>
+                    <a:xfrm>
+                      <a:off x="0" y="0"/>
+                      <a:ext cx="5940425" cy="1592580"/>
+                    </a:xfrm>
+                    <a:prstGeom prst="rect">
+                      <a:avLst/>
+                    </a:prstGeom>
+                  </pic:spPr>
+                </pic:pic>
+              </a:graphicData>
+            </a:graphic>
+          </wp:inline>
+        </w:drawing>
+      </w:r>
+    </w:p>
+    <w:p>
+      <w:pPr>
+        <w:rPr>
+          <w:rFonts w:cstheme="minorHAnsi"/>
+          <w:sz w:val="32"/>
+          <w:szCs w:val="32"/>
+          <w:lang w:val="en-US"/>
+        </w:rPr>
+      </w:pPr>
+    </w:p>
+    <w:p>
+      <w:pPr>
+        <w:rPr>
+          <w:rFonts w:cstheme="minorHAnsi"/>
+          <w:b/>
+          <w:sz w:val="36"/>
+          <w:szCs w:val="36"/>
+          <w:lang w:val="en-US"/>
+        </w:rPr>
+      </w:pPr>
+      <w:r>
+        <w:rPr>
+          <w:rFonts w:cstheme="minorHAnsi"/>
+          <w:sz w:val="32"/>
+          <w:szCs w:val="32"/>
+          <w:lang w:val="en-US"/>
+        </w:rPr>
+        <w:lastRenderedPageBreak/>
+        <w:tab/>
+      </w:r>
+      <w:r>
+        <w:rPr>
+          <w:rFonts w:cstheme="minorHAnsi"/>
+          <w:sz w:val="32"/>
+          <w:szCs w:val="32"/>
+          <w:lang w:val="en-US"/>
+        </w:rPr>
+        <w:tab/>
+      </w:r>
+      <w:r>
+        <w:rPr>
+          <w:rFonts w:cstheme="minorHAnsi"/>
+          <w:sz w:val="32"/>
+          <w:szCs w:val="32"/>
+          <w:lang w:val="en-US"/>
+        </w:rPr>
+        <w:tab/>
+      </w:r>
+      <w:r>
+        <w:rPr>
+          <w:rFonts w:cstheme="minorHAnsi"/>
+          <w:sz w:val="32"/>
+          <w:szCs w:val="32"/>
+          <w:lang w:val="en-US"/>
+        </w:rPr>
+        <w:tab/>
+      </w:r>
+      <w:r>
+        <w:rPr>
+          <w:rFonts w:cstheme="minorHAnsi"/>
+          <w:sz w:val="32"/>
+          <w:szCs w:val="32"/>
+          <w:lang w:val="en-US"/>
+        </w:rPr>
+        <w:tab/>
+      </w:r>
+      <w:r>
+        <w:rPr>
+          <w:rFonts w:cstheme="minorHAnsi"/>
+          <w:b/>
+          <w:sz w:val="36"/>
+          <w:szCs w:val="36"/>
+          <w:lang w:val="en-US"/>
+        </w:rPr>
+        <w:t>Delete a file</w:t>
+      </w:r>
+    </w:p>
+    <w:p>
+      <w:pPr>
+        <w:rPr>
+          <w:rFonts w:cstheme="minorHAnsi"/>
+          <w:sz w:val="32"/>
+          <w:szCs w:val="32"/>
+          <w:lang w:val="en-US"/>
+        </w:rPr>
+      </w:pPr>
+      <w:r>
+        <w:rPr>
+          <w:rFonts w:cstheme="minorHAnsi"/>
+          <w:sz w:val="32"/>
+          <w:szCs w:val="32"/>
+          <w:lang w:val="en-US"/>
+        </w:rPr>
+        <w:t>First we need to get the path of the file along with the name of it to delete it from the img folder.</w:t>
+      </w:r>
+    </w:p>
+    <w:p>
+      <w:pPr>
+        <w:rPr>
+          <w:rFonts w:cstheme="minorHAnsi"/>
+          <w:sz w:val="32"/>
+          <w:szCs w:val="32"/>
+          <w:lang w:val="en-US"/>
+        </w:rPr>
+      </w:pPr>
+      <w:r>
+        <w:rPr>
+          <w:noProof/>
+          <w:lang w:eastAsia="ru-RU"/>
+        </w:rPr>
+        <w:drawing>
+          <wp:inline distT="0" distB="0" distL="0" distR="0" wp14:anchorId="0E4A1D29" wp14:editId="2EFD0CBE">
+            <wp:extent cx="5374256" cy="1541329"/>
+            <wp:effectExtent l="0" t="0" r="0" b="1905"/>
+            <wp:docPr id="39" name="Picture 39"/>
+            <wp:cNvGraphicFramePr>
+              <a:graphicFrameLocks xmlns:a="http://schemas.openxmlformats.org/drawingml/2006/main" noChangeAspect="1"/>
+            </wp:cNvGraphicFramePr>
+            <a:graphic xmlns:a="http://schemas.openxmlformats.org/drawingml/2006/main">
+              <a:graphicData uri="http://schemas.openxmlformats.org/drawingml/2006/picture">
+                <pic:pic xmlns:pic="http://schemas.openxmlformats.org/drawingml/2006/picture">
+                  <pic:nvPicPr>
+                    <pic:cNvPr id="1" name=""/>
+                    <pic:cNvPicPr/>
+                  </pic:nvPicPr>
+                  <pic:blipFill>
+                    <a:blip r:embed="rId47"/>
+                    <a:stretch>
+                      <a:fillRect/>
+                    </a:stretch>
+                  </pic:blipFill>
+                  <pic:spPr>
+                    <a:xfrm>
+                      <a:off x="0" y="0"/>
+                      <a:ext cx="5433657" cy="1558365"/>
+                    </a:xfrm>
+                    <a:prstGeom prst="rect">
+                      <a:avLst/>
+                    </a:prstGeom>
+                  </pic:spPr>
+                </pic:pic>
+              </a:graphicData>
+            </a:graphic>
+          </wp:inline>
+        </w:drawing>
+      </w:r>
+    </w:p>
+    <w:p>
+      <w:pPr>
+        <w:rPr>
+          <w:rFonts w:cstheme="minorHAnsi"/>
+          <w:sz w:val="32"/>
+          <w:szCs w:val="32"/>
+          <w:lang w:val="en-US"/>
+        </w:rPr>
+      </w:pPr>
+      <w:r>
+        <w:rPr>
+          <w:rFonts w:cstheme="minorHAnsi"/>
+          <w:sz w:val="32"/>
+          <w:szCs w:val="32"/>
+          <w:lang w:val="en-US"/>
+        </w:rPr>
+        <w:t xml:space="preserve">folderName is the combination of IWebHostEnvironment.WebRootPath the folder name (img in wwwroot) and the name of the file which is guid+FileName. So then the value of the path variable that is mentioned in the above example is </w:t>
+      </w:r>
+      <w:r>
+        <w:rPr>
+          <w:rFonts w:cstheme="minorHAnsi"/>
+          <w:sz w:val="32"/>
+          <w:szCs w:val="32"/>
+          <w:lang w:val="en-US"/>
+        </w:rPr>
+        <w:sym w:font="Wingdings" w:char="F0E0"/>
+      </w:r>
+      <w:r>
+        <w:rPr>
+          <w:rFonts w:cstheme="minorHAnsi"/>
+          <w:sz w:val="32"/>
+          <w:szCs w:val="32"/>
+          <w:lang w:val="en-US"/>
+        </w:rPr>
+        <w:t xml:space="preserve"> “~/img/wwj23picofme.jpeg”</w:t>
+      </w:r>
+    </w:p>
+    <w:p>
+      <w:pPr>
+        <w:rPr>
+          <w:rFonts w:cstheme="minorHAnsi"/>
+          <w:sz w:val="32"/>
+          <w:szCs w:val="32"/>
+          <w:lang w:val="en-US"/>
+        </w:rPr>
+      </w:pPr>
+      <w:r>
+        <w:rPr>
+          <w:rFonts w:cstheme="minorHAnsi"/>
+          <w:sz w:val="32"/>
+          <w:szCs w:val="32"/>
+          <w:lang w:val="en-US"/>
+        </w:rPr>
+        <w:t xml:space="preserve">then we check whether it exists in the img folder or not to make sure that it is there before we remove it. We use </w:t>
+      </w:r>
+      <w:proofErr w:type="gramStart"/>
+      <w:r>
+        <w:rPr>
+          <w:rFonts w:cstheme="minorHAnsi"/>
+          <w:sz w:val="32"/>
+          <w:szCs w:val="32"/>
+          <w:lang w:val="en-US"/>
+        </w:rPr>
+        <w:t>System.IO.File.Exists</w:t>
+      </w:r>
+      <w:proofErr w:type="gramEnd"/>
+      <w:r>
+        <w:rPr>
+          <w:rFonts w:cstheme="minorHAnsi"/>
+          <w:sz w:val="32"/>
+          <w:szCs w:val="32"/>
+          <w:lang w:val="en-US"/>
+        </w:rPr>
+        <w:t>(path) method here.</w:t>
+      </w:r>
+    </w:p>
+    <w:p>
+      <w:pPr>
+        <w:rPr>
+          <w:rFonts w:cstheme="minorHAnsi"/>
+          <w:sz w:val="32"/>
+          <w:szCs w:val="32"/>
+          <w:lang w:val="en-US"/>
+        </w:rPr>
+      </w:pPr>
+      <w:r>
+        <w:rPr>
+          <w:rFonts w:cstheme="minorHAnsi"/>
+          <w:b/>
+          <w:sz w:val="32"/>
+          <w:szCs w:val="32"/>
+          <w:lang w:val="en-US"/>
+        </w:rPr>
+        <w:t>Note that</w:t>
+      </w:r>
+      <w:r>
+        <w:rPr>
+          <w:rFonts w:cstheme="minorHAnsi"/>
+          <w:sz w:val="32"/>
+          <w:szCs w:val="32"/>
+          <w:lang w:val="en-US"/>
+        </w:rPr>
+        <w:t xml:space="preserve"> every controller has its File </w:t>
+      </w:r>
+      <w:r>
+        <w:rPr>
+          <w:rFonts w:cstheme="minorHAnsi"/>
+          <w:sz w:val="32"/>
+          <w:szCs w:val="32"/>
+          <w:lang w:val="en-US"/>
+        </w:rPr>
+        <w:t xml:space="preserve">class </w:t>
+      </w:r>
+      <w:r>
+        <w:rPr>
+          <w:rFonts w:cstheme="minorHAnsi"/>
+          <w:sz w:val="32"/>
+          <w:szCs w:val="32"/>
+          <w:lang w:val="en-US"/>
+        </w:rPr>
+        <w:t xml:space="preserve">so to avoid the conflict we gotta </w:t>
+      </w:r>
+      <w:r>
+        <w:rPr>
+          <w:rFonts w:cstheme="minorHAnsi"/>
+          <w:sz w:val="32"/>
+          <w:szCs w:val="32"/>
+          <w:lang w:val="en-US"/>
+        </w:rPr>
+        <w:t>use the entire namespace (System.IO.File).</w:t>
+      </w:r>
+    </w:p>
+    <w:p>
+      <w:pPr>
+        <w:rPr>
+          <w:rFonts w:cstheme="minorHAnsi"/>
+          <w:b/>
+          <w:sz w:val="36"/>
+          <w:szCs w:val="36"/>
+          <w:lang w:val="en-US"/>
+        </w:rPr>
+      </w:pPr>
+      <w:r>
+        <w:rPr>
+          <w:rFonts w:cstheme="minorHAnsi"/>
+          <w:sz w:val="32"/>
+          <w:szCs w:val="32"/>
+          <w:lang w:val="en-US"/>
+        </w:rPr>
+        <w:tab/>
+      </w:r>
+      <w:r>
+        <w:rPr>
+          <w:rFonts w:cstheme="minorHAnsi"/>
+          <w:sz w:val="32"/>
+          <w:szCs w:val="32"/>
+          <w:lang w:val="en-US"/>
+        </w:rPr>
+        <w:tab/>
+      </w:r>
+      <w:r>
+        <w:rPr>
+          <w:rFonts w:cstheme="minorHAnsi"/>
+          <w:sz w:val="32"/>
+          <w:szCs w:val="32"/>
+          <w:lang w:val="en-US"/>
+        </w:rPr>
+        <w:tab/>
+      </w:r>
+      <w:r>
+        <w:rPr>
+          <w:rFonts w:cstheme="minorHAnsi"/>
+          <w:sz w:val="32"/>
+          <w:szCs w:val="32"/>
+          <w:lang w:val="en-US"/>
+        </w:rPr>
+        <w:tab/>
+        <w:t xml:space="preserve">   </w:t>
+      </w:r>
+      <w:r>
+        <w:rPr>
+          <w:rFonts w:cstheme="minorHAnsi"/>
+          <w:b/>
+          <w:sz w:val="36"/>
+          <w:szCs w:val="36"/>
+          <w:lang w:val="en-US"/>
+        </w:rPr>
+        <w:t>Model Binding</w:t>
+      </w:r>
+    </w:p>
+    <w:p>
+      <w:pPr>
+        <w:rPr>
+          <w:rFonts w:cstheme="minorHAnsi"/>
+          <w:sz w:val="32"/>
+          <w:szCs w:val="32"/>
+          <w:lang w:val="en-US"/>
+        </w:rPr>
+      </w:pPr>
+      <w:r>
+        <w:rPr>
+          <w:rFonts w:cstheme="minorHAnsi"/>
+          <w:sz w:val="32"/>
+          <w:szCs w:val="32"/>
+          <w:lang w:val="en-US"/>
+        </w:rPr>
+        <w:t>When we submit a form, the model’s properties that we get</w:t>
+      </w:r>
+      <w:r>
+        <w:rPr>
+          <w:rFonts w:cstheme="minorHAnsi"/>
+          <w:sz w:val="32"/>
+          <w:szCs w:val="32"/>
+          <w:lang w:val="en-US"/>
+        </w:rPr>
+        <w:t xml:space="preserve"> in our action</w:t>
+      </w:r>
+      <w:r>
+        <w:rPr>
+          <w:rFonts w:cstheme="minorHAnsi"/>
+          <w:sz w:val="32"/>
+          <w:szCs w:val="32"/>
+          <w:lang w:val="en-US"/>
+        </w:rPr>
+        <w:t xml:space="preserve"> are actually collected from the inputs. So if we don’t pass any property from the input that property is gonna be null</w:t>
+      </w:r>
+      <w:r>
+        <w:rPr>
+          <w:rFonts w:cstheme="minorHAnsi"/>
+          <w:sz w:val="32"/>
+          <w:szCs w:val="32"/>
+          <w:lang w:val="en-US"/>
+        </w:rPr>
+        <w:t xml:space="preserve"> even though it wasn’t in the view</w:t>
+      </w:r>
+      <w:r>
+        <w:rPr>
+          <w:rFonts w:cstheme="minorHAnsi"/>
+          <w:sz w:val="32"/>
+          <w:szCs w:val="32"/>
+          <w:lang w:val="en-US"/>
+        </w:rPr>
+        <w:t>.</w:t>
+      </w:r>
+      <w:r>
+        <w:rPr>
+          <w:rFonts w:cstheme="minorHAnsi"/>
+          <w:sz w:val="32"/>
+          <w:szCs w:val="32"/>
+          <w:lang w:val="en-US"/>
+        </w:rPr>
+        <w:t xml:space="preserve"> </w:t>
+      </w:r>
+      <w:r>
+        <w:rPr>
+          <w:rFonts w:cstheme="minorHAnsi"/>
+          <w:b/>
+          <w:sz w:val="32"/>
+          <w:szCs w:val="32"/>
+          <w:lang w:val="en-US"/>
+        </w:rPr>
+        <w:t>The model bind</w:t>
+      </w:r>
+      <w:r>
+        <w:rPr>
+          <w:rFonts w:cstheme="minorHAnsi"/>
+          <w:b/>
+          <w:sz w:val="32"/>
+          <w:szCs w:val="32"/>
+          <w:lang w:val="en-US"/>
+        </w:rPr>
+        <w:t xml:space="preserve">er binds everything from the input values </w:t>
+      </w:r>
+      <w:r>
+        <w:rPr>
+          <w:rFonts w:cstheme="minorHAnsi"/>
+          <w:b/>
+          <w:sz w:val="32"/>
+          <w:szCs w:val="32"/>
+          <w:lang w:val="en-US"/>
+        </w:rPr>
+        <w:t xml:space="preserve">to our model if, </w:t>
+      </w:r>
+      <w:r>
+        <w:rPr>
+          <w:rFonts w:cstheme="minorHAnsi"/>
+          <w:b/>
+          <w:sz w:val="32"/>
+          <w:szCs w:val="32"/>
+          <w:lang w:val="en-US"/>
+        </w:rPr>
+        <w:t>of course</w:t>
+      </w:r>
+      <w:r>
+        <w:rPr>
+          <w:rFonts w:cstheme="minorHAnsi"/>
+          <w:b/>
+          <w:sz w:val="32"/>
+          <w:szCs w:val="32"/>
+          <w:lang w:val="en-US"/>
+        </w:rPr>
+        <w:t>,</w:t>
+      </w:r>
+      <w:r>
+        <w:rPr>
+          <w:rFonts w:cstheme="minorHAnsi"/>
+          <w:b/>
+          <w:sz w:val="32"/>
+          <w:szCs w:val="32"/>
+          <w:lang w:val="en-US"/>
+        </w:rPr>
+        <w:t xml:space="preserve"> that input has asp-for taghelper</w:t>
+      </w:r>
+      <w:r>
+        <w:rPr>
+          <w:rFonts w:cstheme="minorHAnsi"/>
+          <w:sz w:val="32"/>
+          <w:szCs w:val="32"/>
+          <w:lang w:val="en-US"/>
+        </w:rPr>
+        <w:t>.</w:t>
       </w:r>
       <w:bookmarkStart w:id="0" w:name="_GoBack"/>
       <w:bookmarkEnd w:id="0"/>
-      <w:r>
-        <w:rPr>
-          <w:rFonts w:cstheme="minorHAnsi"/>
-          <w:sz w:val="32"/>
-          <w:szCs w:val="32"/>
-          <w:lang w:val="en-US"/>
-        </w:rPr>
-        <w:t xml:space="preserve"> it can be diffenet)</w:t>
-      </w:r>
+    </w:p>
+    <w:p>
+      <w:pPr>
+        <w:rPr>
+          <w:rFonts w:cstheme="minorHAnsi"/>
+          <w:sz w:val="32"/>
+          <w:szCs w:val="32"/>
+          <w:lang w:val="en-US"/>
+        </w:rPr>
+      </w:pPr>
+      <w:r>
+        <w:rPr>
+          <w:rFonts w:cstheme="minorHAnsi"/>
+          <w:sz w:val="32"/>
+          <w:szCs w:val="32"/>
+          <w:lang w:val="en-US"/>
+        </w:rPr>
+        <w:t>That’s why we need to path Model.Image manually because Model binder is not gonna bind it to our model if it doesn’t have it in hand.</w:t>
+      </w:r>
+    </w:p>
+    <w:p>
+      <w:pPr>
+        <w:rPr>
+          <w:rFonts w:cstheme="minorHAnsi"/>
+          <w:sz w:val="32"/>
+          <w:szCs w:val="32"/>
+          <w:lang w:val="en-US"/>
+        </w:rPr>
+      </w:pPr>
+      <w:r>
+        <w:rPr>
+          <w:rFonts w:cstheme="minorHAnsi"/>
+          <w:sz w:val="32"/>
+          <w:szCs w:val="32"/>
+          <w:lang w:val="en-US"/>
+        </w:rPr>
+        <w:t>So for it we create a hidden input and pass the value from our model to it</w:t>
+      </w:r>
+      <w:r>
+        <w:rPr>
+          <w:rFonts w:cstheme="minorHAnsi"/>
+          <w:sz w:val="32"/>
+          <w:szCs w:val="32"/>
+          <w:lang w:val="en-US"/>
+        </w:rPr>
+        <w:sym w:font="Wingdings" w:char="F0E0"/>
+      </w:r>
+    </w:p>
+    <w:p>
+      <w:pPr>
+        <w:rPr>
+          <w:rFonts w:cstheme="minorHAnsi"/>
+          <w:b/>
+          <w:sz w:val="36"/>
+          <w:szCs w:val="36"/>
+          <w:lang w:val="en-US"/>
+        </w:rPr>
+      </w:pPr>
+      <w:r>
+        <w:rPr>
+          <w:noProof/>
+          <w:lang w:eastAsia="ru-RU"/>
+        </w:rPr>
+        <w:lastRenderedPageBreak/>
+        <w:drawing>
+          <wp:inline distT="0" distB="0" distL="0" distR="0" wp14:anchorId="7D6A4241" wp14:editId="1AC920A8">
+            <wp:extent cx="5358024" cy="1121434"/>
+            <wp:effectExtent l="0" t="0" r="0" b="2540"/>
+            <wp:docPr id="40" name="Picture 40"/>
+            <wp:cNvGraphicFramePr>
+              <a:graphicFrameLocks xmlns:a="http://schemas.openxmlformats.org/drawingml/2006/main" noChangeAspect="1"/>
+            </wp:cNvGraphicFramePr>
+            <a:graphic xmlns:a="http://schemas.openxmlformats.org/drawingml/2006/main">
+              <a:graphicData uri="http://schemas.openxmlformats.org/drawingml/2006/picture">
+                <pic:pic xmlns:pic="http://schemas.openxmlformats.org/drawingml/2006/picture">
+                  <pic:nvPicPr>
+                    <pic:cNvPr id="1" name=""/>
+                    <pic:cNvPicPr/>
+                  </pic:nvPicPr>
+                  <pic:blipFill>
+                    <a:blip r:embed="rId48"/>
+                    <a:stretch>
+                      <a:fillRect/>
+                    </a:stretch>
+                  </pic:blipFill>
+                  <pic:spPr>
+                    <a:xfrm>
+                      <a:off x="0" y="0"/>
+                      <a:ext cx="5596755" cy="1171400"/>
+                    </a:xfrm>
+                    <a:prstGeom prst="rect">
+                      <a:avLst/>
+                    </a:prstGeom>
+                  </pic:spPr>
+                </pic:pic>
+              </a:graphicData>
+            </a:graphic>
+          </wp:inline>
+        </w:drawing>
+      </w:r>
+    </w:p>
+    <w:p>
+      <w:pPr>
+        <w:rPr>
+          <w:rFonts w:cstheme="minorHAnsi"/>
+          <w:sz w:val="32"/>
+          <w:szCs w:val="32"/>
+          <w:lang w:val="en-US"/>
+        </w:rPr>
+      </w:pPr>
+    </w:p>
+    <w:p>
+      <w:pPr>
+        <w:rPr>
+          <w:rFonts w:cstheme="minorHAnsi"/>
+          <w:sz w:val="32"/>
+          <w:szCs w:val="32"/>
+          <w:lang w:val="en-US"/>
+        </w:rPr>
+      </w:pPr>
     </w:p>
     <w:sectPr>
       <w:pgSz w:w="11906" w:h="16838"/>
@@ -28038,7 +29016,7 @@
   <w:style w:type="paragraph" w:default="1" w:styleId="Normal">
     <w:name w:val="Normal"/>
     <w:qFormat/>
-    <w:rsid w:val="00474CE0"/>
+    <w:rsid w:val="00CE62AF"/>
   </w:style>
   <w:style w:type="character" w:default="1" w:styleId="DefaultParagraphFont">
     <w:name w:val="Default Paragraph Font"/>

</xml_diff>

<commit_message>
info about getting the signedIn user
</commit_message>
<xml_diff>
--- a/Dot Net.docx
+++ b/Dot Net.docx
@@ -85,7 +85,6 @@
         </w:rPr>
         <w:t>=</w:t>
       </w:r>
-      <w:proofErr w:type="gramStart"/>
       <w:r>
         <w:rPr>
           <w:rFonts w:ascii="Consolas" w:hAnsi="Consolas"/>
@@ -118,7 +117,6 @@
         </w:rPr>
         <w:t>Database</w:t>
       </w:r>
-      <w:proofErr w:type="gramEnd"/>
       <w:r>
         <w:rPr>
           <w:rStyle w:val="token"/>
@@ -211,9 +209,8 @@
           <w:sz w:val="24"/>
           <w:szCs w:val="24"/>
         </w:rPr>
-        <w:t>"Server=WIN-DNH1G34J36</w:t>
-      </w:r>
-      <w:proofErr w:type="gramStart"/>
+        <w:t>"Server=WIN-DNH1G34J36A;Databas</w:t>
+      </w:r>
       <w:r>
         <w:rPr>
           <w:rFonts w:ascii="Consolas" w:hAnsi="Consolas" w:cs="Consolas"/>
@@ -221,26 +218,7 @@
           <w:sz w:val="24"/>
           <w:szCs w:val="24"/>
         </w:rPr>
-        <w:t>A;Databas</w:t>
-      </w:r>
-      <w:r>
-        <w:rPr>
-          <w:rFonts w:ascii="Consolas" w:hAnsi="Consolas" w:cs="Consolas"/>
-          <w:color w:val="A31515"/>
-          <w:sz w:val="24"/>
-          <w:szCs w:val="24"/>
-        </w:rPr>
-        <w:t>e</w:t>
-      </w:r>
-      <w:proofErr w:type="gramEnd"/>
-      <w:r>
-        <w:rPr>
-          <w:rFonts w:ascii="Consolas" w:hAnsi="Consolas" w:cs="Consolas"/>
-          <w:color w:val="A31515"/>
-          <w:sz w:val="24"/>
-          <w:szCs w:val="24"/>
-        </w:rPr>
-        <w:t>=Students;Trusted_Conntection=</w:t>
+        <w:t>e=Students;Trusted_Conntection=</w:t>
       </w:r>
       <w:r>
         <w:rPr>
@@ -28702,8 +28680,6 @@
         </w:rPr>
         <w:t>It will not be bound because it is outside of the form element. So there is no point in using asp-for attribute for that input.</w:t>
       </w:r>
-      <w:bookmarkStart w:id="0" w:name="_GoBack"/>
-      <w:bookmarkEnd w:id="0"/>
     </w:p>
     <w:p>
       <w:pPr>
@@ -29843,16 +29819,6 @@
       <w:pPr>
         <w:rPr>
           <w:rFonts w:cstheme="minorHAnsi"/>
-          <w:sz w:val="32"/>
-          <w:szCs w:val="32"/>
-          <w:lang w:val="en-US"/>
-        </w:rPr>
-      </w:pPr>
-    </w:p>
-    <w:p>
-      <w:pPr>
-        <w:rPr>
-          <w:rFonts w:cstheme="minorHAnsi"/>
           <w:b/>
           <w:sz w:val="36"/>
           <w:szCs w:val="36"/>
@@ -29880,235 +29846,52 @@
       <w:r>
         <w:rPr>
           <w:rFonts w:cstheme="minorHAnsi"/>
+          <w:sz w:val="32"/>
+          <w:szCs w:val="32"/>
+          <w:lang w:val="en-US"/>
+        </w:rPr>
+        <w:tab/>
+        <w:t xml:space="preserve">    </w:t>
+      </w:r>
+      <w:bookmarkStart w:id="0" w:name="_GoBack"/>
+      <w:bookmarkEnd w:id="0"/>
+      <w:r>
+        <w:rPr>
+          <w:rFonts w:cstheme="minorHAnsi"/>
           <w:b/>
           <w:sz w:val="36"/>
           <w:szCs w:val="36"/>
           <w:lang w:val="en-US"/>
         </w:rPr>
-        <w:t>ConcurrencyStamp and SecutiryStamp methods</w:t>
-      </w:r>
-    </w:p>
-    <w:p>
-      <w:pPr>
-        <w:rPr>
-          <w:rFonts w:cstheme="minorHAnsi"/>
-          <w:sz w:val="32"/>
-          <w:szCs w:val="32"/>
-          <w:lang w:val="en-US"/>
-        </w:rPr>
-      </w:pPr>
-      <w:r>
-        <w:rPr>
-          <w:rFonts w:cstheme="minorHAnsi"/>
-          <w:b/>
-          <w:sz w:val="36"/>
-          <w:szCs w:val="36"/>
-          <w:lang w:val="en-US"/>
-        </w:rPr>
-        <w:t xml:space="preserve">ConcurrencyStamp- </w:t>
-      </w:r>
-      <w:r>
-        <w:rPr>
-          <w:rFonts w:cstheme="minorHAnsi"/>
-          <w:sz w:val="32"/>
-          <w:szCs w:val="32"/>
-          <w:lang w:val="en-US"/>
-        </w:rPr>
-        <w:t>As the name state</w:t>
-      </w:r>
-      <w:r>
-        <w:rPr>
-          <w:rFonts w:cstheme="minorHAnsi"/>
-          <w:sz w:val="32"/>
-          <w:szCs w:val="32"/>
-          <w:lang w:val="en-US"/>
-        </w:rPr>
-        <w:t>s</w:t>
-      </w:r>
-      <w:r>
-        <w:rPr>
-          <w:rFonts w:cstheme="minorHAnsi"/>
-          <w:sz w:val="32"/>
-          <w:szCs w:val="32"/>
-          <w:lang w:val="en-US"/>
-        </w:rPr>
-        <w:t xml:space="preserve">, it's used to prevent concurrency update conflict. For example, there's a UserA named Peter in the database 2 admins open the editor page of UserA, want to update this user. </w:t>
-      </w:r>
-    </w:p>
-    <w:p>
-      <w:pPr>
-        <w:rPr>
-          <w:rFonts w:cstheme="minorHAnsi"/>
-          <w:sz w:val="32"/>
-          <w:szCs w:val="32"/>
-          <w:lang w:val="en-US"/>
-        </w:rPr>
-      </w:pPr>
-      <w:r>
-        <w:rPr>
-          <w:rFonts w:cstheme="minorHAnsi"/>
-          <w:sz w:val="32"/>
-          <w:szCs w:val="32"/>
-          <w:lang w:val="en-US"/>
-        </w:rPr>
-        <w:t xml:space="preserve">Admin_1 opened the page, and saw user called Peter. </w:t>
-      </w:r>
-    </w:p>
-    <w:p>
-      <w:pPr>
-        <w:rPr>
-          <w:rFonts w:cstheme="minorHAnsi"/>
-          <w:sz w:val="32"/>
-          <w:szCs w:val="32"/>
-          <w:lang w:val="en-US"/>
-        </w:rPr>
-      </w:pPr>
-      <w:r>
-        <w:rPr>
-          <w:rFonts w:cstheme="minorHAnsi"/>
-          <w:sz w:val="32"/>
-          <w:szCs w:val="32"/>
-          <w:lang w:val="en-US"/>
-        </w:rPr>
-        <w:t>Admin_2 opened the page, and saw user called Peter (obviously). Admin_1 updated user name to Tom, and save data. Now UserA in the db named Tom.</w:t>
-      </w:r>
-    </w:p>
-    <w:p>
-      <w:pPr>
-        <w:rPr>
-          <w:rFonts w:cstheme="minorHAnsi"/>
-          <w:sz w:val="32"/>
-          <w:szCs w:val="32"/>
-          <w:lang w:val="en-US"/>
-        </w:rPr>
-      </w:pPr>
-      <w:r>
-        <w:rPr>
-          <w:rFonts w:cstheme="minorHAnsi"/>
-          <w:sz w:val="32"/>
-          <w:szCs w:val="32"/>
-          <w:lang w:val="en-US"/>
-        </w:rPr>
-        <w:t xml:space="preserve"> Admin_2 updated user name to Thomas, and try to save it.</w:t>
-      </w:r>
-    </w:p>
-    <w:p>
-      <w:pPr>
-        <w:rPr>
-          <w:rFonts w:cstheme="minorHAnsi"/>
-          <w:sz w:val="32"/>
-          <w:szCs w:val="32"/>
-          <w:lang w:val="en-US"/>
-        </w:rPr>
-      </w:pPr>
-      <w:r>
-        <w:rPr>
-          <w:rFonts w:cstheme="minorHAnsi"/>
-          <w:sz w:val="32"/>
-          <w:szCs w:val="32"/>
-          <w:lang w:val="en-US"/>
-        </w:rPr>
-        <w:t xml:space="preserve"> What would happen if there's no ConcurrencyStamp is Admin_1's update will be overwritten by Admin_2's update. But since we have ConcurrencyStamp, when Admin_1/Admin_2 loads the page, the stamp is loaded. When updating data this stamp will be changed too. So now step 5 would be system throw exception telling Admin_2 that this user has already been updated, since he ConcurrencyStamp is different from the one he loaded.</w:t>
-      </w:r>
-    </w:p>
-    <w:p>
-      <w:pPr>
-        <w:rPr>
-          <w:rFonts w:cstheme="minorHAnsi"/>
-          <w:sz w:val="32"/>
-          <w:szCs w:val="32"/>
-          <w:lang w:val="en-US"/>
-        </w:rPr>
-      </w:pPr>
-      <w:r>
-        <w:rPr>
-          <w:rFonts w:cstheme="minorHAnsi"/>
-          <w:b/>
-          <w:sz w:val="32"/>
-          <w:szCs w:val="32"/>
-          <w:lang w:val="en-US"/>
-        </w:rPr>
-        <w:t>SecurityStamp</w:t>
-      </w:r>
-      <w:r>
-        <w:rPr>
-          <w:rFonts w:cstheme="minorHAnsi"/>
-          <w:sz w:val="32"/>
-          <w:szCs w:val="32"/>
-          <w:lang w:val="en-US"/>
-        </w:rPr>
-        <w:t xml:space="preserve"> does the same thing but with information related to the user's credentials. If it displaces or changes the password SecurityStamp changes, invalidating old cookies and other possible security issues.</w:t>
-      </w:r>
-      <w:r>
-        <w:rPr>
-          <w:rFonts w:cstheme="minorHAnsi"/>
-          <w:sz w:val="32"/>
-          <w:szCs w:val="32"/>
-          <w:lang w:val="en-US"/>
-        </w:rPr>
-        <w:t xml:space="preserve"> So when </w:t>
-      </w:r>
-      <w:r>
-        <w:rPr>
-          <w:rFonts w:cstheme="minorHAnsi"/>
-          <w:sz w:val="32"/>
-          <w:szCs w:val="32"/>
-          <w:lang w:val="en-US"/>
-        </w:rPr>
-        <w:t>user’s credentials change it also changes.</w:t>
-      </w:r>
-    </w:p>
-    <w:p>
-      <w:pPr>
-        <w:rPr>
-          <w:rFonts w:cstheme="minorHAnsi"/>
-          <w:sz w:val="32"/>
-          <w:szCs w:val="32"/>
-          <w:lang w:val="en-US"/>
-        </w:rPr>
-      </w:pPr>
-    </w:p>
-    <w:p>
-      <w:pPr>
-        <w:rPr>
-          <w:rFonts w:cstheme="minorHAnsi"/>
-          <w:sz w:val="32"/>
-          <w:szCs w:val="32"/>
-          <w:lang w:val="en-US"/>
-        </w:rPr>
-      </w:pPr>
-    </w:p>
-    <w:p>
-      <w:pPr>
-        <w:rPr>
-          <w:rFonts w:cstheme="minorHAnsi"/>
-          <w:sz w:val="32"/>
-          <w:szCs w:val="32"/>
-          <w:lang w:val="en-US"/>
-        </w:rPr>
-      </w:pPr>
-    </w:p>
-    <w:p>
-      <w:pPr>
-        <w:ind w:left="2124" w:firstLine="708"/>
-        <w:rPr>
-          <w:rFonts w:cstheme="minorHAnsi"/>
-          <w:b/>
-          <w:sz w:val="36"/>
-          <w:szCs w:val="36"/>
-          <w:lang w:val="en-US"/>
-        </w:rPr>
-      </w:pPr>
-      <w:r>
-        <w:rPr>
-          <w:rFonts w:cstheme="minorHAnsi"/>
-          <w:b/>
-          <w:sz w:val="36"/>
-          <w:szCs w:val="36"/>
-          <w:lang w:val="en-US"/>
-        </w:rPr>
-        <w:lastRenderedPageBreak/>
-        <w:t>Scoped, Transient</w:t>
+        <w:t>Get the signedIn user</w:t>
+      </w:r>
+    </w:p>
+    <w:p>
+      <w:pPr>
+        <w:rPr>
+          <w:rFonts w:cstheme="minorHAnsi"/>
+          <w:sz w:val="32"/>
+          <w:szCs w:val="32"/>
+          <w:lang w:val="en-US"/>
+        </w:rPr>
+      </w:pPr>
+      <w:r>
+        <w:rPr>
+          <w:rFonts w:cstheme="minorHAnsi"/>
+          <w:sz w:val="32"/>
+          <w:szCs w:val="32"/>
+          <w:lang w:val="en-US"/>
+        </w:rPr>
+        <w:t xml:space="preserve">We can get the current signedIn user using _usermanager </w:t>
+      </w:r>
+      <w:r>
+        <w:rPr>
+          <w:rFonts w:cstheme="minorHAnsi"/>
+          <w:sz w:val="32"/>
+          <w:szCs w:val="32"/>
+          <w:lang w:val="en-US"/>
+        </w:rPr>
+        <w:sym w:font="Wingdings" w:char="F0E0"/>
       </w:r>
     </w:p>
     <w:p>
@@ -30126,10 +29909,10 @@
           <w:lang w:eastAsia="ru-RU"/>
         </w:rPr>
         <w:drawing>
-          <wp:inline distT="0" distB="0" distL="0" distR="0" wp14:anchorId="144B7900" wp14:editId="7B58A0CB">
-            <wp:extent cx="3962400" cy="428625"/>
-            <wp:effectExtent l="0" t="0" r="0" b="9525"/>
-            <wp:docPr id="55" name="Picture 55"/>
+          <wp:inline distT="0" distB="0" distL="0" distR="0" wp14:anchorId="0420AB0A" wp14:editId="7CC4C16D">
+            <wp:extent cx="4686300" cy="247650"/>
+            <wp:effectExtent l="0" t="0" r="0" b="0"/>
+            <wp:docPr id="83" name="Picture 83"/>
             <wp:cNvGraphicFramePr>
               <a:graphicFrameLocks xmlns:a="http://schemas.openxmlformats.org/drawingml/2006/main" noChangeAspect="1"/>
             </wp:cNvGraphicFramePr>
@@ -30149,6 +29932,328 @@
                   <pic:spPr>
                     <a:xfrm>
                       <a:off x="0" y="0"/>
+                      <a:ext cx="4686300" cy="247650"/>
+                    </a:xfrm>
+                    <a:prstGeom prst="rect">
+                      <a:avLst/>
+                    </a:prstGeom>
+                  </pic:spPr>
+                </pic:pic>
+              </a:graphicData>
+            </a:graphic>
+          </wp:inline>
+        </w:drawing>
+      </w:r>
+    </w:p>
+    <w:p>
+      <w:pPr>
+        <w:rPr>
+          <w:rFonts w:cstheme="minorHAnsi"/>
+          <w:sz w:val="32"/>
+          <w:szCs w:val="32"/>
+          <w:lang w:val="en-US"/>
+        </w:rPr>
+      </w:pPr>
+    </w:p>
+    <w:p>
+      <w:pPr>
+        <w:rPr>
+          <w:rFonts w:cstheme="minorHAnsi"/>
+          <w:b/>
+          <w:sz w:val="36"/>
+          <w:szCs w:val="36"/>
+          <w:lang w:val="en-US"/>
+        </w:rPr>
+      </w:pPr>
+      <w:r>
+        <w:rPr>
+          <w:rFonts w:cstheme="minorHAnsi"/>
+          <w:sz w:val="32"/>
+          <w:szCs w:val="32"/>
+          <w:lang w:val="en-US"/>
+        </w:rPr>
+        <w:tab/>
+      </w:r>
+      <w:r>
+        <w:rPr>
+          <w:rFonts w:cstheme="minorHAnsi"/>
+          <w:sz w:val="32"/>
+          <w:szCs w:val="32"/>
+          <w:lang w:val="en-US"/>
+        </w:rPr>
+        <w:tab/>
+      </w:r>
+      <w:r>
+        <w:rPr>
+          <w:rFonts w:cstheme="minorHAnsi"/>
+          <w:b/>
+          <w:sz w:val="36"/>
+          <w:szCs w:val="36"/>
+          <w:lang w:val="en-US"/>
+        </w:rPr>
+        <w:t>ConcurrencyStamp and SecutiryStamp methods</w:t>
+      </w:r>
+    </w:p>
+    <w:p>
+      <w:pPr>
+        <w:rPr>
+          <w:rFonts w:cstheme="minorHAnsi"/>
+          <w:sz w:val="32"/>
+          <w:szCs w:val="32"/>
+          <w:lang w:val="en-US"/>
+        </w:rPr>
+      </w:pPr>
+      <w:r>
+        <w:rPr>
+          <w:rFonts w:cstheme="minorHAnsi"/>
+          <w:b/>
+          <w:sz w:val="36"/>
+          <w:szCs w:val="36"/>
+          <w:lang w:val="en-US"/>
+        </w:rPr>
+        <w:t xml:space="preserve">ConcurrencyStamp- </w:t>
+      </w:r>
+      <w:r>
+        <w:rPr>
+          <w:rFonts w:cstheme="minorHAnsi"/>
+          <w:sz w:val="32"/>
+          <w:szCs w:val="32"/>
+          <w:lang w:val="en-US"/>
+        </w:rPr>
+        <w:t>As the name state</w:t>
+      </w:r>
+      <w:r>
+        <w:rPr>
+          <w:rFonts w:cstheme="minorHAnsi"/>
+          <w:sz w:val="32"/>
+          <w:szCs w:val="32"/>
+          <w:lang w:val="en-US"/>
+        </w:rPr>
+        <w:t>s</w:t>
+      </w:r>
+      <w:r>
+        <w:rPr>
+          <w:rFonts w:cstheme="minorHAnsi"/>
+          <w:sz w:val="32"/>
+          <w:szCs w:val="32"/>
+          <w:lang w:val="en-US"/>
+        </w:rPr>
+        <w:t xml:space="preserve">, it's used to prevent concurrency update conflict. For example, there's a UserA named Peter in the database 2 admins open the editor page of UserA, want to update this user. </w:t>
+      </w:r>
+    </w:p>
+    <w:p>
+      <w:pPr>
+        <w:rPr>
+          <w:rFonts w:cstheme="minorHAnsi"/>
+          <w:sz w:val="32"/>
+          <w:szCs w:val="32"/>
+          <w:lang w:val="en-US"/>
+        </w:rPr>
+      </w:pPr>
+      <w:r>
+        <w:rPr>
+          <w:rFonts w:cstheme="minorHAnsi"/>
+          <w:sz w:val="32"/>
+          <w:szCs w:val="32"/>
+          <w:lang w:val="en-US"/>
+        </w:rPr>
+        <w:t xml:space="preserve">Admin_1 opened the page, and saw user called Peter. </w:t>
+      </w:r>
+    </w:p>
+    <w:p>
+      <w:pPr>
+        <w:rPr>
+          <w:rFonts w:cstheme="minorHAnsi"/>
+          <w:sz w:val="32"/>
+          <w:szCs w:val="32"/>
+          <w:lang w:val="en-US"/>
+        </w:rPr>
+      </w:pPr>
+      <w:r>
+        <w:rPr>
+          <w:rFonts w:cstheme="minorHAnsi"/>
+          <w:sz w:val="32"/>
+          <w:szCs w:val="32"/>
+          <w:lang w:val="en-US"/>
+        </w:rPr>
+        <w:t>Admin_2 opened the page, and saw user called Peter (obviously). Admin_1 updated user name to Tom, and save data. Now UserA in the db named Tom.</w:t>
+      </w:r>
+    </w:p>
+    <w:p>
+      <w:pPr>
+        <w:rPr>
+          <w:rFonts w:cstheme="minorHAnsi"/>
+          <w:sz w:val="32"/>
+          <w:szCs w:val="32"/>
+          <w:lang w:val="en-US"/>
+        </w:rPr>
+      </w:pPr>
+      <w:r>
+        <w:rPr>
+          <w:rFonts w:cstheme="minorHAnsi"/>
+          <w:sz w:val="32"/>
+          <w:szCs w:val="32"/>
+          <w:lang w:val="en-US"/>
+        </w:rPr>
+        <w:t xml:space="preserve"> Admin_2 updated user name to Thomas, and try to save it.</w:t>
+      </w:r>
+    </w:p>
+    <w:p>
+      <w:pPr>
+        <w:rPr>
+          <w:rFonts w:cstheme="minorHAnsi"/>
+          <w:sz w:val="32"/>
+          <w:szCs w:val="32"/>
+          <w:lang w:val="en-US"/>
+        </w:rPr>
+      </w:pPr>
+      <w:r>
+        <w:rPr>
+          <w:rFonts w:cstheme="minorHAnsi"/>
+          <w:sz w:val="32"/>
+          <w:szCs w:val="32"/>
+          <w:lang w:val="en-US"/>
+        </w:rPr>
+        <w:t xml:space="preserve"> What would happen if there's no ConcurrencyStamp is Admin_1's update will be overwritten by Admin_2's update. But since we have ConcurrencyStamp, when Admin_1/Admin_2 loads the page, the stamp is loaded. When updating data this stamp will be changed too. So now step 5 would be system throw exception telling Admin_2 that this user has already been updated, since he ConcurrencyStamp is different from the one he loaded.</w:t>
+      </w:r>
+    </w:p>
+    <w:p>
+      <w:pPr>
+        <w:rPr>
+          <w:rFonts w:cstheme="minorHAnsi"/>
+          <w:sz w:val="32"/>
+          <w:szCs w:val="32"/>
+          <w:lang w:val="en-US"/>
+        </w:rPr>
+      </w:pPr>
+      <w:r>
+        <w:rPr>
+          <w:rFonts w:cstheme="minorHAnsi"/>
+          <w:b/>
+          <w:sz w:val="32"/>
+          <w:szCs w:val="32"/>
+          <w:lang w:val="en-US"/>
+        </w:rPr>
+        <w:t>SecurityStamp</w:t>
+      </w:r>
+      <w:r>
+        <w:rPr>
+          <w:rFonts w:cstheme="minorHAnsi"/>
+          <w:sz w:val="32"/>
+          <w:szCs w:val="32"/>
+          <w:lang w:val="en-US"/>
+        </w:rPr>
+        <w:t xml:space="preserve"> does the same thing but with information related to the user's credentials. If it displaces or changes the password SecurityStamp changes, invalidating old cookies and other possible security issues.</w:t>
+      </w:r>
+      <w:r>
+        <w:rPr>
+          <w:rFonts w:cstheme="minorHAnsi"/>
+          <w:sz w:val="32"/>
+          <w:szCs w:val="32"/>
+          <w:lang w:val="en-US"/>
+        </w:rPr>
+        <w:t xml:space="preserve"> So when </w:t>
+      </w:r>
+      <w:r>
+        <w:rPr>
+          <w:rFonts w:cstheme="minorHAnsi"/>
+          <w:sz w:val="32"/>
+          <w:szCs w:val="32"/>
+          <w:lang w:val="en-US"/>
+        </w:rPr>
+        <w:t>user’s credentials change it also changes.</w:t>
+      </w:r>
+    </w:p>
+    <w:p>
+      <w:pPr>
+        <w:rPr>
+          <w:rFonts w:cstheme="minorHAnsi"/>
+          <w:sz w:val="32"/>
+          <w:szCs w:val="32"/>
+          <w:lang w:val="en-US"/>
+        </w:rPr>
+      </w:pPr>
+    </w:p>
+    <w:p>
+      <w:pPr>
+        <w:rPr>
+          <w:rFonts w:cstheme="minorHAnsi"/>
+          <w:sz w:val="32"/>
+          <w:szCs w:val="32"/>
+          <w:lang w:val="en-US"/>
+        </w:rPr>
+      </w:pPr>
+    </w:p>
+    <w:p>
+      <w:pPr>
+        <w:rPr>
+          <w:rFonts w:cstheme="minorHAnsi"/>
+          <w:sz w:val="32"/>
+          <w:szCs w:val="32"/>
+          <w:lang w:val="en-US"/>
+        </w:rPr>
+      </w:pPr>
+    </w:p>
+    <w:p>
+      <w:pPr>
+        <w:ind w:left="2124" w:firstLine="708"/>
+        <w:rPr>
+          <w:rFonts w:cstheme="minorHAnsi"/>
+          <w:b/>
+          <w:sz w:val="36"/>
+          <w:szCs w:val="36"/>
+          <w:lang w:val="en-US"/>
+        </w:rPr>
+      </w:pPr>
+      <w:r>
+        <w:rPr>
+          <w:rFonts w:cstheme="minorHAnsi"/>
+          <w:b/>
+          <w:sz w:val="36"/>
+          <w:szCs w:val="36"/>
+          <w:lang w:val="en-US"/>
+        </w:rPr>
+        <w:t>Scoped, Transient</w:t>
+      </w:r>
+    </w:p>
+    <w:p>
+      <w:pPr>
+        <w:rPr>
+          <w:rFonts w:cstheme="minorHAnsi"/>
+          <w:sz w:val="32"/>
+          <w:szCs w:val="32"/>
+          <w:lang w:val="en-US"/>
+        </w:rPr>
+      </w:pPr>
+      <w:r>
+        <w:rPr>
+          <w:noProof/>
+          <w:lang w:eastAsia="ru-RU"/>
+        </w:rPr>
+        <w:drawing>
+          <wp:inline distT="0" distB="0" distL="0" distR="0" wp14:anchorId="144B7900" wp14:editId="7B58A0CB">
+            <wp:extent cx="3962400" cy="428625"/>
+            <wp:effectExtent l="0" t="0" r="0" b="9525"/>
+            <wp:docPr id="55" name="Picture 55"/>
+            <wp:cNvGraphicFramePr>
+              <a:graphicFrameLocks xmlns:a="http://schemas.openxmlformats.org/drawingml/2006/main" noChangeAspect="1"/>
+            </wp:cNvGraphicFramePr>
+            <a:graphic xmlns:a="http://schemas.openxmlformats.org/drawingml/2006/main">
+              <a:graphicData uri="http://schemas.openxmlformats.org/drawingml/2006/picture">
+                <pic:pic xmlns:pic="http://schemas.openxmlformats.org/drawingml/2006/picture">
+                  <pic:nvPicPr>
+                    <pic:cNvPr id="1" name=""/>
+                    <pic:cNvPicPr/>
+                  </pic:nvPicPr>
+                  <pic:blipFill>
+                    <a:blip r:embed="rId67"/>
+                    <a:stretch>
+                      <a:fillRect/>
+                    </a:stretch>
+                  </pic:blipFill>
+                  <pic:spPr>
+                    <a:xfrm>
+                      <a:off x="0" y="0"/>
                       <a:ext cx="3962400" cy="428625"/>
                     </a:xfrm>
                     <a:prstGeom prst="rect">
@@ -30220,7 +30325,7 @@
                     <pic:cNvPicPr/>
                   </pic:nvPicPr>
                   <pic:blipFill rotWithShape="1">
-                    <a:blip r:embed="rId67"/>
+                    <a:blip r:embed="rId68"/>
                     <a:srcRect r="11651" b="2601"/>
                     <a:stretch/>
                   </pic:blipFill>
@@ -30318,132 +30423,12 @@
           <w:noProof/>
           <w:lang w:eastAsia="ru-RU"/>
         </w:rPr>
+        <w:lastRenderedPageBreak/>
         <w:drawing>
           <wp:inline distT="0" distB="0" distL="0" distR="0" wp14:anchorId="1DA8803D" wp14:editId="27BC4EB0">
             <wp:extent cx="5572125" cy="2523993"/>
             <wp:effectExtent l="0" t="0" r="0" b="0"/>
             <wp:docPr id="82" name="Picture 82"/>
-            <wp:cNvGraphicFramePr>
-              <a:graphicFrameLocks xmlns:a="http://schemas.openxmlformats.org/drawingml/2006/main" noChangeAspect="1"/>
-            </wp:cNvGraphicFramePr>
-            <a:graphic xmlns:a="http://schemas.openxmlformats.org/drawingml/2006/main">
-              <a:graphicData uri="http://schemas.openxmlformats.org/drawingml/2006/picture">
-                <pic:pic xmlns:pic="http://schemas.openxmlformats.org/drawingml/2006/picture">
-                  <pic:nvPicPr>
-                    <pic:cNvPr id="1" name=""/>
-                    <pic:cNvPicPr/>
-                  </pic:nvPicPr>
-                  <pic:blipFill>
-                    <a:blip r:embed="rId68"/>
-                    <a:stretch>
-                      <a:fillRect/>
-                    </a:stretch>
-                  </pic:blipFill>
-                  <pic:spPr>
-                    <a:xfrm>
-                      <a:off x="0" y="0"/>
-                      <a:ext cx="5669354" cy="2568035"/>
-                    </a:xfrm>
-                    <a:prstGeom prst="rect">
-                      <a:avLst/>
-                    </a:prstGeom>
-                  </pic:spPr>
-                </pic:pic>
-              </a:graphicData>
-            </a:graphic>
-          </wp:inline>
-        </w:drawing>
-      </w:r>
-    </w:p>
-    <w:p>
-      <w:pPr>
-        <w:ind w:left="2124" w:firstLine="708"/>
-        <w:rPr>
-          <w:rFonts w:cstheme="minorHAnsi"/>
-          <w:b/>
-          <w:sz w:val="36"/>
-          <w:szCs w:val="36"/>
-          <w:lang w:val="en-US"/>
-        </w:rPr>
-      </w:pPr>
-      <w:r>
-        <w:rPr>
-          <w:rFonts w:cstheme="minorHAnsi"/>
-          <w:b/>
-          <w:sz w:val="36"/>
-          <w:szCs w:val="36"/>
-          <w:lang w:val="en-US"/>
-        </w:rPr>
-        <w:lastRenderedPageBreak/>
-        <w:t>SignInManager</w:t>
-      </w:r>
-    </w:p>
-    <w:p>
-      <w:pPr>
-        <w:rPr>
-          <w:rFonts w:cstheme="minorHAnsi"/>
-          <w:sz w:val="32"/>
-          <w:szCs w:val="32"/>
-          <w:lang w:val="en-US"/>
-        </w:rPr>
-      </w:pPr>
-      <w:r>
-        <w:rPr>
-          <w:rFonts w:cstheme="minorHAnsi"/>
-          <w:sz w:val="32"/>
-          <w:szCs w:val="32"/>
-          <w:lang w:val="en-US"/>
-        </w:rPr>
-        <w:t>To sign in, we need to</w:t>
-      </w:r>
-      <w:r>
-        <w:rPr>
-          <w:rFonts w:cstheme="minorHAnsi"/>
-          <w:sz w:val="32"/>
-          <w:szCs w:val="32"/>
-          <w:lang w:val="en-US"/>
-        </w:rPr>
-        <w:t xml:space="preserve"> then</w:t>
-      </w:r>
-      <w:r>
-        <w:rPr>
-          <w:rFonts w:cstheme="minorHAnsi"/>
-          <w:sz w:val="32"/>
-          <w:szCs w:val="32"/>
-          <w:lang w:val="en-US"/>
-        </w:rPr>
-        <w:t xml:space="preserve"> inject SignInManager to our Account controller</w:t>
-      </w:r>
-      <w:r>
-        <w:rPr>
-          <w:rFonts w:cstheme="minorHAnsi"/>
-          <w:sz w:val="32"/>
-          <w:szCs w:val="32"/>
-          <w:lang w:val="en-US"/>
-        </w:rPr>
-        <w:sym w:font="Wingdings" w:char="F0E0"/>
-      </w:r>
-    </w:p>
-    <w:p>
-      <w:pPr>
-        <w:rPr>
-          <w:rFonts w:cstheme="minorHAnsi"/>
-          <w:b/>
-          <w:sz w:val="36"/>
-          <w:szCs w:val="36"/>
-          <w:lang w:val="en-US"/>
-        </w:rPr>
-      </w:pPr>
-      <w:r>
-        <w:rPr>
-          <w:noProof/>
-          <w:lang w:eastAsia="ru-RU"/>
-        </w:rPr>
-        <w:drawing>
-          <wp:inline distT="0" distB="0" distL="0" distR="0" wp14:anchorId="27169DE3" wp14:editId="52834D5C">
-            <wp:extent cx="5667555" cy="1362515"/>
-            <wp:effectExtent l="0" t="0" r="0" b="9525"/>
-            <wp:docPr id="56" name="Picture 56"/>
             <wp:cNvGraphicFramePr>
               <a:graphicFrameLocks xmlns:a="http://schemas.openxmlformats.org/drawingml/2006/main" noChangeAspect="1"/>
             </wp:cNvGraphicFramePr>
@@ -30463,7 +30448,7 @@
                   <pic:spPr>
                     <a:xfrm>
                       <a:off x="0" y="0"/>
-                      <a:ext cx="5702524" cy="1370922"/>
+                      <a:ext cx="5669354" cy="2568035"/>
                     </a:xfrm>
                     <a:prstGeom prst="rect">
                       <a:avLst/>
@@ -30478,43 +30463,7 @@
     </w:p>
     <w:p>
       <w:pPr>
-        <w:rPr>
-          <w:rFonts w:cstheme="minorHAnsi"/>
-          <w:sz w:val="32"/>
-          <w:szCs w:val="32"/>
-          <w:lang w:val="en-US"/>
-        </w:rPr>
-      </w:pPr>
-      <w:r>
-        <w:rPr>
-          <w:rFonts w:cstheme="minorHAnsi"/>
-          <w:sz w:val="32"/>
-          <w:szCs w:val="32"/>
-          <w:lang w:val="en-US"/>
-        </w:rPr>
-        <w:t>Now, when we log in to our account we use PasswordSignInAsync method of SignInManager that takes the following parameters</w:t>
-      </w:r>
-      <w:r>
-        <w:rPr>
-          <w:rFonts w:cstheme="minorHAnsi"/>
-          <w:sz w:val="32"/>
-          <w:szCs w:val="32"/>
-          <w:lang w:val="en-US"/>
-        </w:rPr>
-        <w:sym w:font="Wingdings" w:char="F0E0"/>
-      </w:r>
-      <w:r>
-        <w:rPr>
-          <w:rFonts w:cstheme="minorHAnsi"/>
-          <w:sz w:val="32"/>
-          <w:szCs w:val="32"/>
-          <w:lang w:val="en-US"/>
-        </w:rPr>
-        <w:t>user, password, isPersisten(for keeping singed in), lockoutOnFailure</w:t>
-      </w:r>
-    </w:p>
-    <w:p>
-      <w:pPr>
+        <w:ind w:left="2124" w:firstLine="708"/>
         <w:rPr>
           <w:rFonts w:cstheme="minorHAnsi"/>
           <w:b/>
@@ -30525,14 +30474,81 @@
       </w:pPr>
       <w:r>
         <w:rPr>
+          <w:rFonts w:cstheme="minorHAnsi"/>
+          <w:b/>
+          <w:sz w:val="36"/>
+          <w:szCs w:val="36"/>
+          <w:lang w:val="en-US"/>
+        </w:rPr>
+        <w:t>SignInManager</w:t>
+      </w:r>
+    </w:p>
+    <w:p>
+      <w:pPr>
+        <w:rPr>
+          <w:rFonts w:cstheme="minorHAnsi"/>
+          <w:sz w:val="32"/>
+          <w:szCs w:val="32"/>
+          <w:lang w:val="en-US"/>
+        </w:rPr>
+      </w:pPr>
+      <w:r>
+        <w:rPr>
+          <w:rFonts w:cstheme="minorHAnsi"/>
+          <w:sz w:val="32"/>
+          <w:szCs w:val="32"/>
+          <w:lang w:val="en-US"/>
+        </w:rPr>
+        <w:t>To sign in, we need to</w:t>
+      </w:r>
+      <w:r>
+        <w:rPr>
+          <w:rFonts w:cstheme="minorHAnsi"/>
+          <w:sz w:val="32"/>
+          <w:szCs w:val="32"/>
+          <w:lang w:val="en-US"/>
+        </w:rPr>
+        <w:t xml:space="preserve"> then</w:t>
+      </w:r>
+      <w:r>
+        <w:rPr>
+          <w:rFonts w:cstheme="minorHAnsi"/>
+          <w:sz w:val="32"/>
+          <w:szCs w:val="32"/>
+          <w:lang w:val="en-US"/>
+        </w:rPr>
+        <w:t xml:space="preserve"> inject SignInManager to our Account controller</w:t>
+      </w:r>
+      <w:r>
+        <w:rPr>
+          <w:rFonts w:cstheme="minorHAnsi"/>
+          <w:sz w:val="32"/>
+          <w:szCs w:val="32"/>
+          <w:lang w:val="en-US"/>
+        </w:rPr>
+        <w:sym w:font="Wingdings" w:char="F0E0"/>
+      </w:r>
+    </w:p>
+    <w:p>
+      <w:pPr>
+        <w:rPr>
+          <w:rFonts w:cstheme="minorHAnsi"/>
+          <w:b/>
+          <w:sz w:val="36"/>
+          <w:szCs w:val="36"/>
+          <w:lang w:val="en-US"/>
+        </w:rPr>
+      </w:pPr>
+      <w:r>
+        <w:rPr>
           <w:noProof/>
           <w:lang w:eastAsia="ru-RU"/>
         </w:rPr>
         <w:drawing>
-          <wp:inline distT="0" distB="0" distL="0" distR="0" wp14:anchorId="5E24EB73" wp14:editId="59BBCBFA">
-            <wp:extent cx="5940425" cy="1428750"/>
-            <wp:effectExtent l="0" t="0" r="3175" b="0"/>
-            <wp:docPr id="57" name="Picture 57"/>
+          <wp:inline distT="0" distB="0" distL="0" distR="0" wp14:anchorId="27169DE3" wp14:editId="52834D5C">
+            <wp:extent cx="5667555" cy="1362515"/>
+            <wp:effectExtent l="0" t="0" r="0" b="9525"/>
+            <wp:docPr id="56" name="Picture 56"/>
             <wp:cNvGraphicFramePr>
               <a:graphicFrameLocks xmlns:a="http://schemas.openxmlformats.org/drawingml/2006/main" noChangeAspect="1"/>
             </wp:cNvGraphicFramePr>
@@ -30552,7 +30568,7 @@
                   <pic:spPr>
                     <a:xfrm>
                       <a:off x="0" y="0"/>
-                      <a:ext cx="5940425" cy="1428750"/>
+                      <a:ext cx="5702524" cy="1370922"/>
                     </a:xfrm>
                     <a:prstGeom prst="rect">
                       <a:avLst/>
@@ -30581,45 +30597,34 @@
           <w:szCs w:val="32"/>
           <w:lang w:val="en-US"/>
         </w:rPr>
-        <w:t xml:space="preserve">If isPersisten is </w:t>
-      </w:r>
-      <w:proofErr w:type="gramStart"/>
-      <w:r>
-        <w:rPr>
-          <w:rFonts w:cstheme="minorHAnsi"/>
-          <w:sz w:val="32"/>
-          <w:szCs w:val="32"/>
-          <w:lang w:val="en-US"/>
-        </w:rPr>
-        <w:t>true</w:t>
-      </w:r>
-      <w:proofErr w:type="gramEnd"/>
-      <w:r>
-        <w:rPr>
-          <w:rFonts w:cstheme="minorHAnsi"/>
-          <w:sz w:val="32"/>
-          <w:szCs w:val="32"/>
-          <w:lang w:val="en-US"/>
-        </w:rPr>
-        <w:t xml:space="preserve"> then it is gonna keep the token in our cookies otherwise it creates a session and once the session ends it gets deleted.</w:t>
-      </w:r>
-    </w:p>
-    <w:p>
-      <w:pPr>
-        <w:rPr>
-          <w:rFonts w:cstheme="minorHAnsi"/>
-          <w:sz w:val="32"/>
-          <w:szCs w:val="32"/>
-          <w:lang w:val="en-US"/>
-        </w:rPr>
-      </w:pPr>
-    </w:p>
-    <w:p>
-      <w:pPr>
-        <w:rPr>
-          <w:rFonts w:cstheme="minorHAnsi"/>
-          <w:sz w:val="32"/>
-          <w:szCs w:val="32"/>
+        <w:t>Now, when we log in to our account we use PasswordSignInAsync method of SignInManager that takes the following parameters</w:t>
+      </w:r>
+      <w:r>
+        <w:rPr>
+          <w:rFonts w:cstheme="minorHAnsi"/>
+          <w:sz w:val="32"/>
+          <w:szCs w:val="32"/>
+          <w:lang w:val="en-US"/>
+        </w:rPr>
+        <w:sym w:font="Wingdings" w:char="F0E0"/>
+      </w:r>
+      <w:r>
+        <w:rPr>
+          <w:rFonts w:cstheme="minorHAnsi"/>
+          <w:sz w:val="32"/>
+          <w:szCs w:val="32"/>
+          <w:lang w:val="en-US"/>
+        </w:rPr>
+        <w:t>user, password, isPersisten(for keeping singed in), lockoutOnFailure</w:t>
+      </w:r>
+    </w:p>
+    <w:p>
+      <w:pPr>
+        <w:rPr>
+          <w:rFonts w:cstheme="minorHAnsi"/>
+          <w:b/>
+          <w:sz w:val="36"/>
+          <w:szCs w:val="36"/>
           <w:lang w:val="en-US"/>
         </w:rPr>
       </w:pPr>
@@ -30629,10 +30634,10 @@
           <w:lang w:eastAsia="ru-RU"/>
         </w:rPr>
         <w:drawing>
-          <wp:inline distT="0" distB="0" distL="0" distR="0" wp14:anchorId="20364A82" wp14:editId="419585CF">
-            <wp:extent cx="5940425" cy="1375410"/>
+          <wp:inline distT="0" distB="0" distL="0" distR="0" wp14:anchorId="5E24EB73" wp14:editId="59BBCBFA">
+            <wp:extent cx="5940425" cy="1428750"/>
             <wp:effectExtent l="0" t="0" r="3175" b="0"/>
-            <wp:docPr id="59" name="Picture 59"/>
+            <wp:docPr id="57" name="Picture 57"/>
             <wp:cNvGraphicFramePr>
               <a:graphicFrameLocks xmlns:a="http://schemas.openxmlformats.org/drawingml/2006/main" noChangeAspect="1"/>
             </wp:cNvGraphicFramePr>
@@ -30652,7 +30657,7 @@
                   <pic:spPr>
                     <a:xfrm>
                       <a:off x="0" y="0"/>
-                      <a:ext cx="5940425" cy="1375410"/>
+                      <a:ext cx="5940425" cy="1428750"/>
                     </a:xfrm>
                     <a:prstGeom prst="rect">
                       <a:avLst/>
@@ -30681,48 +30686,18 @@
           <w:szCs w:val="32"/>
           <w:lang w:val="en-US"/>
         </w:rPr>
-        <w:t xml:space="preserve">If the user is authenticated meaning that he is logged </w:t>
-      </w:r>
-      <w:proofErr w:type="gramStart"/>
-      <w:r>
-        <w:rPr>
-          <w:rFonts w:cstheme="minorHAnsi"/>
-          <w:sz w:val="32"/>
-          <w:szCs w:val="32"/>
-          <w:lang w:val="en-US"/>
-        </w:rPr>
-        <w:t>in</w:t>
-      </w:r>
-      <w:proofErr w:type="gramEnd"/>
-      <w:r>
-        <w:rPr>
-          <w:rFonts w:cstheme="minorHAnsi"/>
-          <w:sz w:val="32"/>
-          <w:szCs w:val="32"/>
-          <w:lang w:val="en-US"/>
-        </w:rPr>
-        <w:t xml:space="preserve"> then Logout button will be displayed. But for this to happen we need to first add our </w:t>
-      </w:r>
-      <w:proofErr w:type="gramStart"/>
-      <w:r>
-        <w:rPr>
-          <w:rFonts w:cstheme="minorHAnsi"/>
-          <w:sz w:val="32"/>
-          <w:szCs w:val="32"/>
-          <w:lang w:val="en-US"/>
-        </w:rPr>
-        <w:t>UseAuthentication( )</w:t>
-      </w:r>
-      <w:proofErr w:type="gramEnd"/>
-      <w:r>
-        <w:rPr>
-          <w:rFonts w:cstheme="minorHAnsi"/>
-          <w:sz w:val="32"/>
-          <w:szCs w:val="32"/>
-          <w:lang w:val="en-US"/>
-        </w:rPr>
-        <w:t xml:space="preserve"> method to our middleware so that it authenticates the user.</w:t>
-      </w:r>
+        <w:t>If isPersisten is true then it is gonna keep the token in our cookies otherwise it creates a session and once the session ends it gets deleted.</w:t>
+      </w:r>
+    </w:p>
+    <w:p>
+      <w:pPr>
+        <w:rPr>
+          <w:rFonts w:cstheme="minorHAnsi"/>
+          <w:sz w:val="32"/>
+          <w:szCs w:val="32"/>
+          <w:lang w:val="en-US"/>
+        </w:rPr>
+      </w:pPr>
     </w:p>
     <w:p>
       <w:pPr>
@@ -30738,11 +30713,12 @@
           <w:noProof/>
           <w:lang w:eastAsia="ru-RU"/>
         </w:rPr>
+        <w:lastRenderedPageBreak/>
         <w:drawing>
-          <wp:inline distT="0" distB="0" distL="0" distR="0" wp14:anchorId="1BBD39E3" wp14:editId="45626DFD">
-            <wp:extent cx="2276475" cy="257175"/>
-            <wp:effectExtent l="0" t="0" r="9525" b="9525"/>
-            <wp:docPr id="60" name="Picture 60"/>
+          <wp:inline distT="0" distB="0" distL="0" distR="0" wp14:anchorId="20364A82" wp14:editId="419585CF">
+            <wp:extent cx="5940425" cy="1375410"/>
+            <wp:effectExtent l="0" t="0" r="3175" b="0"/>
+            <wp:docPr id="59" name="Picture 59"/>
             <wp:cNvGraphicFramePr>
               <a:graphicFrameLocks xmlns:a="http://schemas.openxmlformats.org/drawingml/2006/main" noChangeAspect="1"/>
             </wp:cNvGraphicFramePr>
@@ -30762,7 +30738,7 @@
                   <pic:spPr>
                     <a:xfrm>
                       <a:off x="0" y="0"/>
-                      <a:ext cx="2276475" cy="257175"/>
+                      <a:ext cx="5940425" cy="1375410"/>
                     </a:xfrm>
                     <a:prstGeom prst="rect">
                       <a:avLst/>
@@ -30777,111 +30753,29 @@
     </w:p>
     <w:p>
       <w:pPr>
-        <w:ind w:left="2124" w:firstLine="708"/>
-        <w:rPr>
-          <w:rFonts w:cstheme="minorHAnsi"/>
-          <w:b/>
-          <w:sz w:val="36"/>
-          <w:szCs w:val="36"/>
-          <w:lang w:val="en-US"/>
-        </w:rPr>
-      </w:pPr>
-      <w:r>
-        <w:rPr>
-          <w:rFonts w:cstheme="minorHAnsi"/>
-          <w:b/>
-          <w:sz w:val="36"/>
-          <w:szCs w:val="36"/>
-          <w:lang w:val="en-US"/>
-        </w:rPr>
-        <w:lastRenderedPageBreak/>
-        <w:t xml:space="preserve">  Authorization</w:t>
-      </w:r>
-    </w:p>
-    <w:p>
-      <w:pPr>
-        <w:rPr>
-          <w:rFonts w:cstheme="minorHAnsi"/>
-          <w:sz w:val="32"/>
-          <w:szCs w:val="32"/>
-          <w:lang w:val="en-US"/>
-        </w:rPr>
-      </w:pPr>
-      <w:r>
-        <w:rPr>
-          <w:rFonts w:cstheme="minorHAnsi"/>
-          <w:sz w:val="32"/>
-          <w:szCs w:val="32"/>
-          <w:lang w:val="en-US"/>
-        </w:rPr>
-        <w:t xml:space="preserve">We can add authorize attributes to our actions so that only authorized users access the specific action. First we add our middleware, namely </w:t>
-      </w:r>
-      <w:proofErr w:type="gramStart"/>
-      <w:r>
-        <w:rPr>
-          <w:rFonts w:cstheme="minorHAnsi"/>
-          <w:sz w:val="32"/>
-          <w:szCs w:val="32"/>
-          <w:lang w:val="en-US"/>
-        </w:rPr>
-        <w:t>UseAuthorization(</w:t>
-      </w:r>
-      <w:proofErr w:type="gramEnd"/>
-      <w:r>
-        <w:rPr>
-          <w:rFonts w:cstheme="minorHAnsi"/>
-          <w:sz w:val="32"/>
-          <w:szCs w:val="32"/>
-          <w:lang w:val="en-US"/>
-        </w:rPr>
-        <w:t xml:space="preserve">) mehod to our configure method (where all the middleware goes). </w:t>
-      </w:r>
-    </w:p>
-    <w:p>
-      <w:pPr>
-        <w:rPr>
-          <w:rFonts w:cstheme="minorHAnsi"/>
-          <w:sz w:val="32"/>
-          <w:szCs w:val="32"/>
-          <w:lang w:val="en-US"/>
-        </w:rPr>
-      </w:pPr>
-      <w:r>
-        <w:rPr>
-          <w:rFonts w:cstheme="minorHAnsi"/>
-          <w:b/>
-          <w:sz w:val="32"/>
-          <w:szCs w:val="32"/>
-          <w:lang w:val="en-US"/>
-        </w:rPr>
-        <w:t>Note that</w:t>
-      </w:r>
-      <w:r>
-        <w:rPr>
-          <w:rFonts w:cstheme="minorHAnsi"/>
-          <w:sz w:val="32"/>
-          <w:szCs w:val="32"/>
-          <w:lang w:val="en-US"/>
-        </w:rPr>
-        <w:t xml:space="preserve"> this method has to be placed between UseRouting() and UseEndpoints() methods so that it works properly </w:t>
-      </w:r>
-      <w:r>
-        <w:rPr>
-          <w:rFonts w:cstheme="minorHAnsi"/>
-          <w:sz w:val="32"/>
-          <w:szCs w:val="32"/>
-          <w:lang w:val="en-US"/>
-        </w:rPr>
-        <w:sym w:font="Wingdings" w:char="F0E0"/>
-      </w:r>
-    </w:p>
-    <w:p>
-      <w:pPr>
-        <w:rPr>
-          <w:rFonts w:cstheme="minorHAnsi"/>
-          <w:b/>
-          <w:sz w:val="36"/>
-          <w:szCs w:val="36"/>
+        <w:rPr>
+          <w:rFonts w:cstheme="minorHAnsi"/>
+          <w:sz w:val="32"/>
+          <w:szCs w:val="32"/>
+          <w:lang w:val="en-US"/>
+        </w:rPr>
+      </w:pPr>
+      <w:r>
+        <w:rPr>
+          <w:rFonts w:cstheme="minorHAnsi"/>
+          <w:sz w:val="32"/>
+          <w:szCs w:val="32"/>
+          <w:lang w:val="en-US"/>
+        </w:rPr>
+        <w:t>If the user is authenticated meaning that he is logged in then Logout button will be displayed. But for this to happen we need to first add our UseAuthentication( ) method to our middleware so that it authenticates the user.</w:t>
+      </w:r>
+    </w:p>
+    <w:p>
+      <w:pPr>
+        <w:rPr>
+          <w:rFonts w:cstheme="minorHAnsi"/>
+          <w:sz w:val="32"/>
+          <w:szCs w:val="32"/>
           <w:lang w:val="en-US"/>
         </w:rPr>
       </w:pPr>
@@ -30891,10 +30785,10 @@
           <w:lang w:eastAsia="ru-RU"/>
         </w:rPr>
         <w:drawing>
-          <wp:inline distT="0" distB="0" distL="0" distR="0" wp14:anchorId="494B2497" wp14:editId="49184753">
-            <wp:extent cx="5940425" cy="2592705"/>
-            <wp:effectExtent l="0" t="0" r="3175" b="0"/>
-            <wp:docPr id="58" name="Picture 58"/>
+          <wp:inline distT="0" distB="0" distL="0" distR="0" wp14:anchorId="1BBD39E3" wp14:editId="45626DFD">
+            <wp:extent cx="2276475" cy="257175"/>
+            <wp:effectExtent l="0" t="0" r="9525" b="9525"/>
+            <wp:docPr id="60" name="Picture 60"/>
             <wp:cNvGraphicFramePr>
               <a:graphicFrameLocks xmlns:a="http://schemas.openxmlformats.org/drawingml/2006/main" noChangeAspect="1"/>
             </wp:cNvGraphicFramePr>
@@ -30914,7 +30808,7 @@
                   <pic:spPr>
                     <a:xfrm>
                       <a:off x="0" y="0"/>
-                      <a:ext cx="5940425" cy="2592705"/>
+                      <a:ext cx="2276475" cy="257175"/>
                     </a:xfrm>
                     <a:prstGeom prst="rect">
                       <a:avLst/>
@@ -30929,29 +30823,90 @@
     </w:p>
     <w:p>
       <w:pPr>
-        <w:rPr>
-          <w:rFonts w:cstheme="minorHAnsi"/>
-          <w:sz w:val="32"/>
-          <w:szCs w:val="32"/>
-          <w:lang w:val="en-US"/>
-        </w:rPr>
-      </w:pPr>
-      <w:r>
-        <w:rPr>
-          <w:rFonts w:cstheme="minorHAnsi"/>
-          <w:sz w:val="32"/>
-          <w:szCs w:val="32"/>
-          <w:lang w:val="en-US"/>
-        </w:rPr>
-        <w:t>So now we can add [Authorize] attribute wherever we want.</w:t>
-      </w:r>
-    </w:p>
-    <w:p>
-      <w:pPr>
-        <w:rPr>
-          <w:rFonts w:cstheme="minorHAnsi"/>
-          <w:sz w:val="32"/>
-          <w:szCs w:val="32"/>
+        <w:ind w:left="2124" w:firstLine="708"/>
+        <w:rPr>
+          <w:rFonts w:cstheme="minorHAnsi"/>
+          <w:b/>
+          <w:sz w:val="36"/>
+          <w:szCs w:val="36"/>
+          <w:lang w:val="en-US"/>
+        </w:rPr>
+      </w:pPr>
+      <w:r>
+        <w:rPr>
+          <w:rFonts w:cstheme="minorHAnsi"/>
+          <w:b/>
+          <w:sz w:val="36"/>
+          <w:szCs w:val="36"/>
+          <w:lang w:val="en-US"/>
+        </w:rPr>
+        <w:t xml:space="preserve">  Authorization</w:t>
+      </w:r>
+    </w:p>
+    <w:p>
+      <w:pPr>
+        <w:rPr>
+          <w:rFonts w:cstheme="minorHAnsi"/>
+          <w:sz w:val="32"/>
+          <w:szCs w:val="32"/>
+          <w:lang w:val="en-US"/>
+        </w:rPr>
+      </w:pPr>
+      <w:r>
+        <w:rPr>
+          <w:rFonts w:cstheme="minorHAnsi"/>
+          <w:sz w:val="32"/>
+          <w:szCs w:val="32"/>
+          <w:lang w:val="en-US"/>
+        </w:rPr>
+        <w:t xml:space="preserve">We can add authorize attributes to our actions so that only authorized users access the specific action. First we add our middleware, namely UseAuthorization() mehod to our configure method (where all the middleware goes). </w:t>
+      </w:r>
+    </w:p>
+    <w:p>
+      <w:pPr>
+        <w:rPr>
+          <w:rFonts w:cstheme="minorHAnsi"/>
+          <w:sz w:val="32"/>
+          <w:szCs w:val="32"/>
+          <w:lang w:val="en-US"/>
+        </w:rPr>
+      </w:pPr>
+      <w:r>
+        <w:rPr>
+          <w:rFonts w:cstheme="minorHAnsi"/>
+          <w:b/>
+          <w:sz w:val="32"/>
+          <w:szCs w:val="32"/>
+          <w:lang w:val="en-US"/>
+        </w:rPr>
+        <w:t>Note that</w:t>
+      </w:r>
+      <w:r>
+        <w:rPr>
+          <w:rFonts w:cstheme="minorHAnsi"/>
+          <w:sz w:val="32"/>
+          <w:szCs w:val="32"/>
+          <w:lang w:val="en-US"/>
+        </w:rPr>
+        <w:t xml:space="preserve"> this method has to be placed between UseRouting() and UseEndpoints() methods so that it works properly </w:t>
+      </w:r>
+      <w:r>
+        <w:rPr>
+          <w:rFonts w:cstheme="minorHAnsi"/>
+          <w:sz w:val="32"/>
+          <w:szCs w:val="32"/>
+          <w:lang w:val="en-US"/>
+        </w:rPr>
+        <w:sym w:font="Wingdings" w:char="F0E0"/>
+      </w:r>
+    </w:p>
+    <w:p>
+      <w:pPr>
+        <w:rPr>
+          <w:rFonts w:cstheme="minorHAnsi"/>
+          <w:b/>
+          <w:sz w:val="36"/>
+          <w:szCs w:val="36"/>
           <w:lang w:val="en-US"/>
         </w:rPr>
       </w:pPr>
@@ -30961,10 +30916,10 @@
           <w:lang w:eastAsia="ru-RU"/>
         </w:rPr>
         <w:drawing>
-          <wp:inline distT="0" distB="0" distL="0" distR="0" wp14:anchorId="4E733B91" wp14:editId="0622E2EA">
-            <wp:extent cx="3590925" cy="2352675"/>
-            <wp:effectExtent l="0" t="0" r="9525" b="9525"/>
-            <wp:docPr id="61" name="Picture 61"/>
+          <wp:inline distT="0" distB="0" distL="0" distR="0" wp14:anchorId="494B2497" wp14:editId="49184753">
+            <wp:extent cx="5940425" cy="2592705"/>
+            <wp:effectExtent l="0" t="0" r="3175" b="0"/>
+            <wp:docPr id="58" name="Picture 58"/>
             <wp:cNvGraphicFramePr>
               <a:graphicFrameLocks xmlns:a="http://schemas.openxmlformats.org/drawingml/2006/main" noChangeAspect="1"/>
             </wp:cNvGraphicFramePr>
@@ -30984,7 +30939,7 @@
                   <pic:spPr>
                     <a:xfrm>
                       <a:off x="0" y="0"/>
-                      <a:ext cx="3590925" cy="2352675"/>
+                      <a:ext cx="5940425" cy="2592705"/>
                     </a:xfrm>
                     <a:prstGeom prst="rect">
                       <a:avLst/>
@@ -31013,72 +30968,7 @@
           <w:szCs w:val="32"/>
           <w:lang w:val="en-US"/>
         </w:rPr>
-        <w:t xml:space="preserve">Now only authenticated users can access the </w:t>
-      </w:r>
-      <w:r>
-        <w:rPr>
-          <w:rFonts w:cstheme="minorHAnsi"/>
-          <w:color w:val="FF0000"/>
-          <w:sz w:val="32"/>
-          <w:szCs w:val="32"/>
-          <w:lang w:val="en-US"/>
-        </w:rPr>
-        <w:t>Logout</w:t>
-      </w:r>
-      <w:r>
-        <w:rPr>
-          <w:rFonts w:cstheme="minorHAnsi"/>
-          <w:sz w:val="32"/>
-          <w:szCs w:val="32"/>
-          <w:lang w:val="en-US"/>
-        </w:rPr>
-        <w:t xml:space="preserve"> function</w:t>
-      </w:r>
-      <w:r>
-        <w:rPr>
-          <w:rFonts w:cstheme="minorHAnsi"/>
-          <w:sz w:val="32"/>
-          <w:szCs w:val="32"/>
-          <w:lang w:val="en-US"/>
-        </w:rPr>
-        <w:t xml:space="preserve"> which is normal</w:t>
-      </w:r>
-      <w:r>
-        <w:rPr>
-          <w:rFonts w:cstheme="minorHAnsi"/>
-          <w:sz w:val="32"/>
-          <w:szCs w:val="32"/>
-          <w:lang w:val="en-US"/>
-        </w:rPr>
-        <w:t>.</w:t>
-      </w:r>
-    </w:p>
-    <w:p>
-      <w:pPr>
-        <w:rPr>
-          <w:rFonts w:cstheme="minorHAnsi"/>
-          <w:sz w:val="32"/>
-          <w:szCs w:val="32"/>
-          <w:lang w:val="en-US"/>
-        </w:rPr>
-      </w:pPr>
-      <w:r>
-        <w:rPr>
-          <w:rFonts w:cstheme="minorHAnsi"/>
-          <w:sz w:val="32"/>
-          <w:szCs w:val="32"/>
-          <w:lang w:val="en-US"/>
-        </w:rPr>
-        <w:t>We</w:t>
-      </w:r>
-      <w:r>
-        <w:rPr>
-          <w:rFonts w:cstheme="minorHAnsi"/>
-          <w:sz w:val="32"/>
-          <w:szCs w:val="32"/>
-          <w:lang w:val="en-US"/>
-        </w:rPr>
-        <w:t xml:space="preserve"> can also use the AllowAnonymous attribute to allow access by non-authenticated users to individual actions. For example:</w:t>
+        <w:t>So now we can add [Authorize] attribute wherever we want.</w:t>
       </w:r>
     </w:p>
     <w:p>
@@ -31097,10 +30987,10 @@
         </w:rPr>
         <w:lastRenderedPageBreak/>
         <w:drawing>
-          <wp:inline distT="0" distB="0" distL="0" distR="0" wp14:anchorId="4CA05736" wp14:editId="78D519CC">
-            <wp:extent cx="3609975" cy="2428875"/>
+          <wp:inline distT="0" distB="0" distL="0" distR="0" wp14:anchorId="4E733B91" wp14:editId="0622E2EA">
+            <wp:extent cx="3590925" cy="2352675"/>
             <wp:effectExtent l="0" t="0" r="9525" b="9525"/>
-            <wp:docPr id="62" name="Picture 62"/>
+            <wp:docPr id="61" name="Picture 61"/>
             <wp:cNvGraphicFramePr>
               <a:graphicFrameLocks xmlns:a="http://schemas.openxmlformats.org/drawingml/2006/main" noChangeAspect="1"/>
             </wp:cNvGraphicFramePr>
@@ -31120,7 +31010,7 @@
                   <pic:spPr>
                     <a:xfrm>
                       <a:off x="0" y="0"/>
-                      <a:ext cx="3609975" cy="2428875"/>
+                      <a:ext cx="3590925" cy="2352675"/>
                     </a:xfrm>
                     <a:prstGeom prst="rect">
                       <a:avLst/>
@@ -31149,256 +31039,72 @@
           <w:szCs w:val="32"/>
           <w:lang w:val="en-US"/>
         </w:rPr>
-        <w:t>This would allow only authenticated users to the AccountController, except for the Login action, which is accessible by everyone, regardless of their authenticated or unauthenticated / anonymous status.</w:t>
-      </w:r>
-    </w:p>
-    <w:p>
-      <w:pPr>
-        <w:rPr>
-          <w:rFonts w:cstheme="minorHAnsi"/>
-          <w:sz w:val="32"/>
-          <w:szCs w:val="32"/>
-          <w:lang w:val="en-US"/>
-        </w:rPr>
-      </w:pPr>
-      <w:r>
-        <w:rPr>
-          <w:rFonts w:cstheme="minorHAnsi"/>
-          <w:sz w:val="32"/>
-          <w:szCs w:val="32"/>
-          <w:lang w:val="en-US"/>
-        </w:rPr>
-        <w:t>By default</w:t>
-      </w:r>
-      <w:r>
-        <w:rPr>
-          <w:rFonts w:cstheme="minorHAnsi"/>
-          <w:sz w:val="32"/>
-          <w:szCs w:val="32"/>
-          <w:lang w:val="en-US"/>
-        </w:rPr>
-        <w:t>,</w:t>
-      </w:r>
-      <w:r>
-        <w:rPr>
-          <w:rFonts w:cstheme="minorHAnsi"/>
-          <w:sz w:val="32"/>
-          <w:szCs w:val="32"/>
-          <w:lang w:val="en-US"/>
-        </w:rPr>
-        <w:t xml:space="preserve"> the authorization is AllowAnonymous.</w:t>
-      </w:r>
-    </w:p>
-    <w:p>
-      <w:pPr>
-        <w:rPr>
-          <w:rFonts w:cstheme="minorHAnsi"/>
-          <w:b/>
-          <w:sz w:val="36"/>
-          <w:szCs w:val="36"/>
-          <w:lang w:val="en-US"/>
-        </w:rPr>
-      </w:pPr>
-      <w:r>
-        <w:rPr>
-          <w:rFonts w:cstheme="minorHAnsi"/>
-          <w:sz w:val="32"/>
-          <w:szCs w:val="32"/>
-          <w:lang w:val="en-US"/>
-        </w:rPr>
-        <w:tab/>
-      </w:r>
-      <w:r>
-        <w:rPr>
-          <w:rFonts w:cstheme="minorHAnsi"/>
-          <w:sz w:val="32"/>
-          <w:szCs w:val="32"/>
-          <w:lang w:val="en-US"/>
-        </w:rPr>
-        <w:tab/>
-      </w:r>
-      <w:r>
-        <w:rPr>
-          <w:rFonts w:cstheme="minorHAnsi"/>
-          <w:sz w:val="32"/>
-          <w:szCs w:val="32"/>
-          <w:lang w:val="en-US"/>
-        </w:rPr>
-        <w:tab/>
-      </w:r>
-      <w:r>
-        <w:rPr>
-          <w:rFonts w:cstheme="minorHAnsi"/>
-          <w:sz w:val="32"/>
-          <w:szCs w:val="32"/>
-          <w:lang w:val="en-US"/>
-        </w:rPr>
-        <w:tab/>
-      </w:r>
-      <w:r>
-        <w:rPr>
-          <w:rFonts w:cstheme="minorHAnsi"/>
-          <w:b/>
-          <w:sz w:val="36"/>
-          <w:szCs w:val="36"/>
-          <w:lang w:val="en-US"/>
-        </w:rPr>
-        <w:t>Data Seeding</w:t>
-      </w:r>
-    </w:p>
-    <w:p>
-      <w:pPr>
-        <w:rPr>
-          <w:rFonts w:cstheme="minorHAnsi"/>
-          <w:sz w:val="32"/>
-          <w:szCs w:val="32"/>
-          <w:lang w:val="en-US"/>
-        </w:rPr>
-      </w:pPr>
-      <w:r>
-        <w:rPr>
-          <w:rFonts w:cstheme="minorHAnsi"/>
-          <w:sz w:val="32"/>
-          <w:szCs w:val="32"/>
-          <w:lang w:val="en-US"/>
-        </w:rPr>
-        <w:t xml:space="preserve">Suppose that we don’t have any data in our database so our app is gonna be ugly without any data. In order to display our </w:t>
-      </w:r>
-      <w:proofErr w:type="gramStart"/>
-      <w:r>
-        <w:rPr>
-          <w:rFonts w:cstheme="minorHAnsi"/>
-          <w:sz w:val="32"/>
-          <w:szCs w:val="32"/>
-          <w:lang w:val="en-US"/>
-        </w:rPr>
-        <w:t>app</w:t>
-      </w:r>
-      <w:proofErr w:type="gramEnd"/>
-      <w:r>
-        <w:rPr>
-          <w:rFonts w:cstheme="minorHAnsi"/>
-          <w:sz w:val="32"/>
-          <w:szCs w:val="32"/>
-          <w:lang w:val="en-US"/>
-        </w:rPr>
-        <w:t xml:space="preserve"> we need mock data. </w:t>
-      </w:r>
-    </w:p>
-    <w:p>
-      <w:pPr>
-        <w:rPr>
-          <w:rFonts w:ascii="Consolas" w:hAnsi="Consolas" w:cs="Consolas"/>
-          <w:color w:val="2B91AF"/>
-          <w:sz w:val="28"/>
-          <w:szCs w:val="32"/>
-          <w:lang w:val="en-US"/>
-        </w:rPr>
-      </w:pPr>
-      <w:r>
-        <w:rPr>
-          <w:rFonts w:cstheme="minorHAnsi"/>
-          <w:sz w:val="32"/>
-          <w:szCs w:val="32"/>
-          <w:lang w:val="en-US"/>
-        </w:rPr>
-        <w:t xml:space="preserve">Our first step is to add the second parameter of </w:t>
-      </w:r>
-      <w:proofErr w:type="gramStart"/>
-      <w:r>
-        <w:rPr>
-          <w:rFonts w:cstheme="minorHAnsi"/>
-          <w:sz w:val="32"/>
-          <w:szCs w:val="32"/>
-          <w:lang w:val="en-US"/>
-        </w:rPr>
-        <w:t>UseSql</w:t>
-      </w:r>
-      <w:r>
-        <w:rPr>
-          <w:rFonts w:cstheme="minorHAnsi"/>
-          <w:sz w:val="32"/>
-          <w:szCs w:val="32"/>
-          <w:lang w:val="en-US"/>
-        </w:rPr>
-        <w:t>Server( )</w:t>
-      </w:r>
-      <w:proofErr w:type="gramEnd"/>
-      <w:r>
-        <w:rPr>
-          <w:rFonts w:cstheme="minorHAnsi"/>
-          <w:sz w:val="32"/>
-          <w:szCs w:val="32"/>
-          <w:lang w:val="en-US"/>
-        </w:rPr>
-        <w:t xml:space="preserve"> method, namely we need to add </w:t>
-      </w:r>
-      <w:r>
-        <w:rPr>
-          <w:rFonts w:cstheme="minorHAnsi"/>
-          <w:color w:val="2B91AF"/>
-          <w:sz w:val="28"/>
-          <w:szCs w:val="32"/>
-        </w:rPr>
-        <w:t>SqlServerDbContextOptionsBuilder</w:t>
-      </w:r>
-      <w:r>
-        <w:rPr>
-          <w:rFonts w:cstheme="minorHAnsi"/>
-          <w:color w:val="2B91AF"/>
-          <w:sz w:val="28"/>
-          <w:szCs w:val="32"/>
-          <w:lang w:val="en-US"/>
-        </w:rPr>
-        <w:t xml:space="preserve"> </w:t>
-      </w:r>
-      <w:r>
-        <w:rPr>
-          <w:rFonts w:cstheme="minorHAnsi"/>
-          <w:sz w:val="32"/>
-          <w:szCs w:val="32"/>
-          <w:lang w:val="en-US"/>
-        </w:rPr>
-        <w:t>for the auto migration to know which assembly to use for migrations.</w:t>
-      </w:r>
-    </w:p>
-    <w:p>
-      <w:pPr>
-        <w:rPr>
-          <w:rFonts w:cstheme="minorHAnsi"/>
-          <w:sz w:val="32"/>
-          <w:szCs w:val="32"/>
-          <w:lang w:val="en-US"/>
-        </w:rPr>
-      </w:pPr>
-      <w:r>
-        <w:rPr>
-          <w:rFonts w:cstheme="minorHAnsi"/>
-          <w:sz w:val="32"/>
-          <w:szCs w:val="32"/>
-          <w:lang w:val="en-US"/>
-        </w:rPr>
-        <w:t xml:space="preserve">And then we add </w:t>
-      </w:r>
-      <w:proofErr w:type="gramStart"/>
-      <w:r>
-        <w:rPr>
-          <w:rFonts w:cstheme="minorHAnsi"/>
-          <w:sz w:val="32"/>
-          <w:szCs w:val="32"/>
-          <w:lang w:val="en-US"/>
-        </w:rPr>
-        <w:t>MigrationsAssembly( )</w:t>
-      </w:r>
-      <w:proofErr w:type="gramEnd"/>
-      <w:r>
-        <w:rPr>
-          <w:rFonts w:cstheme="minorHAnsi"/>
-          <w:sz w:val="32"/>
-          <w:szCs w:val="32"/>
-          <w:lang w:val="en-US"/>
-        </w:rPr>
-        <w:t xml:space="preserve"> method So that it knows which assembly it has to use for our migrations.</w:t>
+        <w:t xml:space="preserve">Now only authenticated users can access the </w:t>
+      </w:r>
+      <w:r>
+        <w:rPr>
+          <w:rFonts w:cstheme="minorHAnsi"/>
+          <w:color w:val="FF0000"/>
+          <w:sz w:val="32"/>
+          <w:szCs w:val="32"/>
+          <w:lang w:val="en-US"/>
+        </w:rPr>
+        <w:t>Logout</w:t>
+      </w:r>
+      <w:r>
+        <w:rPr>
+          <w:rFonts w:cstheme="minorHAnsi"/>
+          <w:sz w:val="32"/>
+          <w:szCs w:val="32"/>
+          <w:lang w:val="en-US"/>
+        </w:rPr>
+        <w:t xml:space="preserve"> function</w:t>
+      </w:r>
+      <w:r>
+        <w:rPr>
+          <w:rFonts w:cstheme="minorHAnsi"/>
+          <w:sz w:val="32"/>
+          <w:szCs w:val="32"/>
+          <w:lang w:val="en-US"/>
+        </w:rPr>
+        <w:t xml:space="preserve"> which is normal</w:t>
+      </w:r>
+      <w:r>
+        <w:rPr>
+          <w:rFonts w:cstheme="minorHAnsi"/>
+          <w:sz w:val="32"/>
+          <w:szCs w:val="32"/>
+          <w:lang w:val="en-US"/>
+        </w:rPr>
+        <w:t>.</w:t>
+      </w:r>
+    </w:p>
+    <w:p>
+      <w:pPr>
+        <w:rPr>
+          <w:rFonts w:cstheme="minorHAnsi"/>
+          <w:sz w:val="32"/>
+          <w:szCs w:val="32"/>
+          <w:lang w:val="en-US"/>
+        </w:rPr>
+      </w:pPr>
+      <w:r>
+        <w:rPr>
+          <w:rFonts w:cstheme="minorHAnsi"/>
+          <w:sz w:val="32"/>
+          <w:szCs w:val="32"/>
+          <w:lang w:val="en-US"/>
+        </w:rPr>
+        <w:t>We</w:t>
+      </w:r>
+      <w:r>
+        <w:rPr>
+          <w:rFonts w:cstheme="minorHAnsi"/>
+          <w:sz w:val="32"/>
+          <w:szCs w:val="32"/>
+          <w:lang w:val="en-US"/>
+        </w:rPr>
+        <w:t xml:space="preserve"> can also use the AllowAnonymous attribute to allow access by non-authenticated users to individual actions. For example:</w:t>
       </w:r>
     </w:p>
     <w:p>
@@ -31416,10 +31122,10 @@
           <w:lang w:eastAsia="ru-RU"/>
         </w:rPr>
         <w:drawing>
-          <wp:inline distT="0" distB="0" distL="0" distR="0" wp14:anchorId="161CD3E8" wp14:editId="73BE1FBF">
-            <wp:extent cx="5940425" cy="1267460"/>
-            <wp:effectExtent l="0" t="0" r="3175" b="8890"/>
-            <wp:docPr id="67" name="Picture 67"/>
+          <wp:inline distT="0" distB="0" distL="0" distR="0" wp14:anchorId="4CA05736" wp14:editId="78D519CC">
+            <wp:extent cx="3609975" cy="2428875"/>
+            <wp:effectExtent l="0" t="0" r="9525" b="9525"/>
+            <wp:docPr id="62" name="Picture 62"/>
             <wp:cNvGraphicFramePr>
               <a:graphicFrameLocks xmlns:a="http://schemas.openxmlformats.org/drawingml/2006/main" noChangeAspect="1"/>
             </wp:cNvGraphicFramePr>
@@ -31439,7 +31145,7 @@
                   <pic:spPr>
                     <a:xfrm>
                       <a:off x="0" y="0"/>
-                      <a:ext cx="5940425" cy="1267460"/>
+                      <a:ext cx="3609975" cy="2428875"/>
                     </a:xfrm>
                     <a:prstGeom prst="rect">
                       <a:avLst/>
@@ -31468,33 +31174,128 @@
           <w:szCs w:val="32"/>
           <w:lang w:val="en-US"/>
         </w:rPr>
-        <w:t>After this, we need a place where we can call this method. Obviously, this place has to be the one which always gets used when our app runs.</w:t>
-      </w:r>
-    </w:p>
-    <w:p>
-      <w:pPr>
-        <w:rPr>
-          <w:rFonts w:cstheme="minorHAnsi"/>
-          <w:sz w:val="32"/>
-          <w:szCs w:val="32"/>
-          <w:lang w:val="en-US"/>
-        </w:rPr>
-      </w:pPr>
-      <w:r>
-        <w:rPr>
-          <w:rFonts w:cstheme="minorHAnsi"/>
-          <w:sz w:val="32"/>
-          <w:szCs w:val="32"/>
-          <w:lang w:val="en-US"/>
-        </w:rPr>
-        <w:t>Mainly, 2 places are used for this purpose. The first one is right in the program class. And the second one is in our middleware.</w:t>
-      </w:r>
-    </w:p>
-    <w:p>
-      <w:pPr>
-        <w:rPr>
-          <w:rFonts w:cstheme="minorHAnsi"/>
-          <w:sz w:val="32"/>
+        <w:t>This would allow only authenticated users to the AccountController, except for the Login action, which is accessible by everyone, regardless of their authenticated or unauthenticated / anonymous status.</w:t>
+      </w:r>
+    </w:p>
+    <w:p>
+      <w:pPr>
+        <w:rPr>
+          <w:rFonts w:cstheme="minorHAnsi"/>
+          <w:sz w:val="32"/>
+          <w:szCs w:val="32"/>
+          <w:lang w:val="en-US"/>
+        </w:rPr>
+      </w:pPr>
+      <w:r>
+        <w:rPr>
+          <w:rFonts w:cstheme="minorHAnsi"/>
+          <w:sz w:val="32"/>
+          <w:szCs w:val="32"/>
+          <w:lang w:val="en-US"/>
+        </w:rPr>
+        <w:t>By default</w:t>
+      </w:r>
+      <w:r>
+        <w:rPr>
+          <w:rFonts w:cstheme="minorHAnsi"/>
+          <w:sz w:val="32"/>
+          <w:szCs w:val="32"/>
+          <w:lang w:val="en-US"/>
+        </w:rPr>
+        <w:t>,</w:t>
+      </w:r>
+      <w:r>
+        <w:rPr>
+          <w:rFonts w:cstheme="minorHAnsi"/>
+          <w:sz w:val="32"/>
+          <w:szCs w:val="32"/>
+          <w:lang w:val="en-US"/>
+        </w:rPr>
+        <w:t xml:space="preserve"> the authorization is AllowAnonymous.</w:t>
+      </w:r>
+    </w:p>
+    <w:p>
+      <w:pPr>
+        <w:rPr>
+          <w:rFonts w:cstheme="minorHAnsi"/>
+          <w:b/>
+          <w:sz w:val="36"/>
+          <w:szCs w:val="36"/>
+          <w:lang w:val="en-US"/>
+        </w:rPr>
+      </w:pPr>
+      <w:r>
+        <w:rPr>
+          <w:rFonts w:cstheme="minorHAnsi"/>
+          <w:sz w:val="32"/>
+          <w:szCs w:val="32"/>
+          <w:lang w:val="en-US"/>
+        </w:rPr>
+        <w:tab/>
+      </w:r>
+      <w:r>
+        <w:rPr>
+          <w:rFonts w:cstheme="minorHAnsi"/>
+          <w:sz w:val="32"/>
+          <w:szCs w:val="32"/>
+          <w:lang w:val="en-US"/>
+        </w:rPr>
+        <w:tab/>
+      </w:r>
+      <w:r>
+        <w:rPr>
+          <w:rFonts w:cstheme="minorHAnsi"/>
+          <w:sz w:val="32"/>
+          <w:szCs w:val="32"/>
+          <w:lang w:val="en-US"/>
+        </w:rPr>
+        <w:tab/>
+      </w:r>
+      <w:r>
+        <w:rPr>
+          <w:rFonts w:cstheme="minorHAnsi"/>
+          <w:sz w:val="32"/>
+          <w:szCs w:val="32"/>
+          <w:lang w:val="en-US"/>
+        </w:rPr>
+        <w:tab/>
+      </w:r>
+      <w:r>
+        <w:rPr>
+          <w:rFonts w:cstheme="minorHAnsi"/>
+          <w:b/>
+          <w:sz w:val="36"/>
+          <w:szCs w:val="36"/>
+          <w:lang w:val="en-US"/>
+        </w:rPr>
+        <w:t>Data Seeding</w:t>
+      </w:r>
+    </w:p>
+    <w:p>
+      <w:pPr>
+        <w:rPr>
+          <w:rFonts w:cstheme="minorHAnsi"/>
+          <w:sz w:val="32"/>
+          <w:szCs w:val="32"/>
+          <w:lang w:val="en-US"/>
+        </w:rPr>
+      </w:pPr>
+      <w:r>
+        <w:rPr>
+          <w:rFonts w:cstheme="minorHAnsi"/>
+          <w:sz w:val="32"/>
+          <w:szCs w:val="32"/>
+          <w:lang w:val="en-US"/>
+        </w:rPr>
+        <w:t xml:space="preserve">Suppose that we don’t have any data in our database so our app is gonna be ugly without any data. In order to display our app we need mock data. </w:t>
+      </w:r>
+    </w:p>
+    <w:p>
+      <w:pPr>
+        <w:rPr>
+          <w:rFonts w:ascii="Consolas" w:hAnsi="Consolas" w:cs="Consolas"/>
+          <w:color w:val="2B91AF"/>
+          <w:sz w:val="28"/>
           <w:szCs w:val="32"/>
           <w:lang w:val="en-US"/>
         </w:rPr>
@@ -31507,293 +31308,63 @@
           <w:lang w:val="en-US"/>
         </w:rPr>
         <w:lastRenderedPageBreak/>
-        <w:t xml:space="preserve">Middleware is the most appropriate one where we can initialize our </w:t>
-      </w:r>
-      <w:r>
-        <w:rPr>
-          <w:rFonts w:cstheme="minorHAnsi"/>
-          <w:sz w:val="32"/>
-          <w:szCs w:val="32"/>
-          <w:lang w:val="en-US"/>
-        </w:rPr>
-        <w:t>InitializeData</w:t>
-      </w:r>
-      <w:r>
-        <w:rPr>
-          <w:rFonts w:cstheme="minorHAnsi"/>
-          <w:sz w:val="32"/>
-          <w:szCs w:val="32"/>
-          <w:lang w:val="en-US"/>
-        </w:rPr>
-        <w:t xml:space="preserve"> method to seed our database with data.</w:t>
-      </w:r>
-      <w:r>
-        <w:rPr>
-          <w:rFonts w:cstheme="minorHAnsi"/>
-          <w:sz w:val="32"/>
+        <w:t>Our first step is to add the second parameter of UseSql</w:t>
+      </w:r>
+      <w:r>
+        <w:rPr>
+          <w:rFonts w:cstheme="minorHAnsi"/>
+          <w:sz w:val="32"/>
+          <w:szCs w:val="32"/>
+          <w:lang w:val="en-US"/>
+        </w:rPr>
+        <w:t xml:space="preserve">Server( ) method, namely we need to add </w:t>
+      </w:r>
+      <w:r>
+        <w:rPr>
+          <w:rFonts w:cstheme="minorHAnsi"/>
+          <w:color w:val="2B91AF"/>
+          <w:sz w:val="28"/>
+          <w:szCs w:val="32"/>
+        </w:rPr>
+        <w:t>SqlServerDbContextOptionsBuilder</w:t>
+      </w:r>
+      <w:r>
+        <w:rPr>
+          <w:rFonts w:cstheme="minorHAnsi"/>
+          <w:color w:val="2B91AF"/>
+          <w:sz w:val="28"/>
           <w:szCs w:val="32"/>
           <w:lang w:val="en-US"/>
         </w:rPr>
         <w:t xml:space="preserve"> </w:t>
       </w:r>
-    </w:p>
-    <w:p>
-      <w:pPr>
-        <w:rPr>
-          <w:rFonts w:cstheme="minorHAnsi"/>
-          <w:sz w:val="32"/>
-          <w:szCs w:val="32"/>
-          <w:lang w:val="en-US"/>
-        </w:rPr>
-      </w:pPr>
-      <w:r>
-        <w:rPr>
-          <w:rFonts w:cstheme="minorHAnsi"/>
-          <w:sz w:val="32"/>
-          <w:szCs w:val="32"/>
-          <w:lang w:val="en-US"/>
-        </w:rPr>
-        <w:t>We also need to check tables to see whether they have something or not. If any of the tables is empty, then we add data to it. So to do this, we need to first create a DataInitializer class with a InitializeData method in the DAL folder that adds dummy data to our database if we have nothing in the corresponding table.</w:t>
-      </w:r>
-    </w:p>
-    <w:p>
-      <w:pPr>
-        <w:rPr>
-          <w:rFonts w:cstheme="minorHAnsi"/>
-          <w:sz w:val="32"/>
-          <w:szCs w:val="32"/>
-          <w:lang w:val="en-US"/>
-        </w:rPr>
-      </w:pPr>
-      <w:r>
-        <w:rPr>
-          <w:rFonts w:cstheme="minorHAnsi"/>
-          <w:sz w:val="32"/>
-          <w:szCs w:val="32"/>
-          <w:lang w:val="en-US"/>
-        </w:rPr>
-        <w:t>We also add _</w:t>
-      </w:r>
-      <w:proofErr w:type="gramStart"/>
-      <w:r>
-        <w:rPr>
-          <w:rFonts w:cstheme="minorHAnsi"/>
-          <w:sz w:val="32"/>
-          <w:szCs w:val="32"/>
-          <w:lang w:val="en-US"/>
-        </w:rPr>
-        <w:t>context.Database.Migrate</w:t>
-      </w:r>
-      <w:proofErr w:type="gramEnd"/>
-      <w:r>
-        <w:rPr>
-          <w:rFonts w:cstheme="minorHAnsi"/>
-          <w:sz w:val="32"/>
-          <w:szCs w:val="32"/>
-          <w:lang w:val="en-US"/>
-        </w:rPr>
-        <w:t xml:space="preserve">( ) method so that if our databse doesn’t exist it is automatically added along with our migrations so that late we can use migrations to update our database. Not to be confused with </w:t>
-      </w:r>
-      <w:r>
-        <w:rPr>
-          <w:rFonts w:cstheme="minorHAnsi"/>
-          <w:sz w:val="32"/>
-          <w:szCs w:val="32"/>
-          <w:lang w:val="en-US"/>
-        </w:rPr>
-        <w:t>_context.Database.EnsureCreated(</w:t>
-      </w:r>
-      <w:r>
-        <w:rPr>
-          <w:rFonts w:cstheme="minorHAnsi"/>
-          <w:sz w:val="32"/>
-          <w:szCs w:val="32"/>
-          <w:lang w:val="en-US"/>
-        </w:rPr>
-        <w:t xml:space="preserve"> </w:t>
-      </w:r>
-      <w:r>
-        <w:rPr>
-          <w:rFonts w:cstheme="minorHAnsi"/>
-          <w:sz w:val="32"/>
-          <w:szCs w:val="32"/>
-          <w:lang w:val="en-US"/>
-        </w:rPr>
-        <w:t>)</w:t>
-      </w:r>
-      <w:r>
-        <w:rPr>
-          <w:rFonts w:cstheme="minorHAnsi"/>
-          <w:sz w:val="32"/>
-          <w:szCs w:val="32"/>
-          <w:lang w:val="en-US"/>
-        </w:rPr>
-        <w:t xml:space="preserve"> </w:t>
-      </w:r>
-      <w:r>
-        <w:rPr>
-          <w:rFonts w:cstheme="minorHAnsi"/>
-          <w:sz w:val="32"/>
-          <w:szCs w:val="32"/>
-          <w:lang w:val="en-US"/>
-        </w:rPr>
-        <w:sym w:font="Wingdings" w:char="F0E0"/>
-      </w:r>
-    </w:p>
-    <w:p>
-      <w:pPr>
-        <w:rPr>
-          <w:rFonts w:cstheme="minorHAnsi"/>
-          <w:sz w:val="32"/>
-          <w:szCs w:val="32"/>
-          <w:lang w:val="en-US"/>
-        </w:rPr>
-      </w:pPr>
-      <w:proofErr w:type="gramStart"/>
-      <w:r>
-        <w:rPr>
-          <w:rFonts w:cstheme="minorHAnsi"/>
-          <w:b/>
-          <w:sz w:val="32"/>
-          <w:szCs w:val="32"/>
-          <w:lang w:val="en-US"/>
-        </w:rPr>
-        <w:t>context.Database.EnsureCreated</w:t>
-      </w:r>
-      <w:proofErr w:type="gramEnd"/>
-      <w:r>
-        <w:rPr>
-          <w:rFonts w:cstheme="minorHAnsi"/>
-          <w:b/>
-          <w:sz w:val="32"/>
-          <w:szCs w:val="32"/>
-          <w:lang w:val="en-US"/>
-        </w:rPr>
-        <w:t>()</w:t>
-      </w:r>
-      <w:r>
-        <w:rPr>
-          <w:rFonts w:cstheme="minorHAnsi"/>
-          <w:sz w:val="32"/>
-          <w:szCs w:val="32"/>
-          <w:lang w:val="en-US"/>
-        </w:rPr>
-        <w:t xml:space="preserve"> is new EF core method which ensures that the database for the context exists. If it exists, no action is taken. If it does not </w:t>
-      </w:r>
-      <w:proofErr w:type="gramStart"/>
-      <w:r>
-        <w:rPr>
-          <w:rFonts w:cstheme="minorHAnsi"/>
-          <w:sz w:val="32"/>
-          <w:szCs w:val="32"/>
-          <w:lang w:val="en-US"/>
-        </w:rPr>
-        <w:t>exist</w:t>
-      </w:r>
-      <w:proofErr w:type="gramEnd"/>
-      <w:r>
-        <w:rPr>
-          <w:rFonts w:cstheme="minorHAnsi"/>
-          <w:sz w:val="32"/>
-          <w:szCs w:val="32"/>
-          <w:lang w:val="en-US"/>
-        </w:rPr>
-        <w:t xml:space="preserve"> then the database and all its schema are created and also it ensures it is compatible with the model for this context.</w:t>
-      </w:r>
-    </w:p>
-    <w:p>
-      <w:pPr>
-        <w:rPr>
-          <w:rFonts w:cstheme="minorHAnsi"/>
-          <w:sz w:val="32"/>
-          <w:szCs w:val="32"/>
-          <w:lang w:val="en-US"/>
-        </w:rPr>
-      </w:pPr>
-      <w:r>
-        <w:rPr>
-          <w:rFonts w:cstheme="minorHAnsi"/>
-          <w:b/>
-          <w:sz w:val="32"/>
-          <w:szCs w:val="32"/>
-          <w:lang w:val="en-US"/>
-        </w:rPr>
-        <w:t>Note</w:t>
-      </w:r>
-      <w:r>
-        <w:rPr>
-          <w:rFonts w:cstheme="minorHAnsi"/>
-          <w:sz w:val="32"/>
-          <w:szCs w:val="32"/>
-          <w:lang w:val="en-US"/>
-        </w:rPr>
-        <w:t xml:space="preserve">: This method does not use migrations to create the database. In addition, the database that is created cannot later be updated using migrations. If you are targeting a relational database and using migrations, </w:t>
-      </w:r>
-      <w:r>
-        <w:rPr>
-          <w:rFonts w:cstheme="minorHAnsi"/>
-          <w:sz w:val="32"/>
-          <w:szCs w:val="32"/>
-          <w:lang w:val="en-US"/>
-        </w:rPr>
-        <w:t>we</w:t>
-      </w:r>
-      <w:r>
-        <w:rPr>
-          <w:rFonts w:cstheme="minorHAnsi"/>
-          <w:sz w:val="32"/>
-          <w:szCs w:val="32"/>
-          <w:lang w:val="en-US"/>
-        </w:rPr>
-        <w:t xml:space="preserve"> can use the </w:t>
-      </w:r>
-      <w:proofErr w:type="gramStart"/>
-      <w:r>
-        <w:rPr>
-          <w:rFonts w:cstheme="minorHAnsi"/>
-          <w:sz w:val="32"/>
-          <w:szCs w:val="32"/>
-          <w:lang w:val="en-US"/>
-        </w:rPr>
-        <w:t>DbContext.Database.Migrate</w:t>
-      </w:r>
-      <w:proofErr w:type="gramEnd"/>
-      <w:r>
-        <w:rPr>
-          <w:rFonts w:cstheme="minorHAnsi"/>
-          <w:sz w:val="32"/>
-          <w:szCs w:val="32"/>
-          <w:lang w:val="en-US"/>
-        </w:rPr>
-        <w:t>() method to ensure the database is created and all migrations are applied.</w:t>
-      </w:r>
-    </w:p>
-    <w:p>
-      <w:pPr>
-        <w:rPr>
-          <w:rFonts w:cstheme="minorHAnsi"/>
-          <w:sz w:val="32"/>
-          <w:szCs w:val="32"/>
-          <w:lang w:val="en-US"/>
-        </w:rPr>
-      </w:pPr>
-      <w:r>
-        <w:rPr>
-          <w:rFonts w:cstheme="minorHAnsi"/>
-          <w:sz w:val="32"/>
-          <w:szCs w:val="32"/>
-          <w:lang w:val="en-US"/>
-        </w:rPr>
-        <w:t xml:space="preserve">Our DataInitializer class </w:t>
-      </w:r>
-      <w:r>
-        <w:rPr>
-          <w:rFonts w:cstheme="minorHAnsi"/>
-          <w:sz w:val="32"/>
-          <w:szCs w:val="32"/>
-          <w:lang w:val="en-US"/>
-        </w:rPr>
-        <w:sym w:font="Wingdings" w:char="F0E0"/>
+      <w:r>
+        <w:rPr>
+          <w:rFonts w:cstheme="minorHAnsi"/>
+          <w:sz w:val="32"/>
+          <w:szCs w:val="32"/>
+          <w:lang w:val="en-US"/>
+        </w:rPr>
+        <w:t>for the auto migration to know which assembly to use for migrations.</w:t>
+      </w:r>
+    </w:p>
+    <w:p>
+      <w:pPr>
+        <w:rPr>
+          <w:rFonts w:cstheme="minorHAnsi"/>
+          <w:sz w:val="32"/>
+          <w:szCs w:val="32"/>
+          <w:lang w:val="en-US"/>
+        </w:rPr>
+      </w:pPr>
+      <w:r>
+        <w:rPr>
+          <w:rFonts w:cstheme="minorHAnsi"/>
+          <w:sz w:val="32"/>
+          <w:szCs w:val="32"/>
+          <w:lang w:val="en-US"/>
+        </w:rPr>
+        <w:t>And then we add MigrationsAssembly( ) method So that it knows which assembly it has to use for our migrations.</w:t>
       </w:r>
     </w:p>
     <w:p>
@@ -31810,12 +31381,11 @@
           <w:noProof/>
           <w:lang w:eastAsia="ru-RU"/>
         </w:rPr>
-        <w:lastRenderedPageBreak/>
         <w:drawing>
-          <wp:inline distT="0" distB="0" distL="0" distR="0" wp14:anchorId="5E552E1B" wp14:editId="08A39B28">
-            <wp:extent cx="5940425" cy="3964940"/>
-            <wp:effectExtent l="0" t="0" r="3175" b="0"/>
-            <wp:docPr id="70" name="Picture 70"/>
+          <wp:inline distT="0" distB="0" distL="0" distR="0" wp14:anchorId="161CD3E8" wp14:editId="73BE1FBF">
+            <wp:extent cx="5940425" cy="1267460"/>
+            <wp:effectExtent l="0" t="0" r="3175" b="8890"/>
+            <wp:docPr id="67" name="Picture 67"/>
             <wp:cNvGraphicFramePr>
               <a:graphicFrameLocks xmlns:a="http://schemas.openxmlformats.org/drawingml/2006/main" noChangeAspect="1"/>
             </wp:cNvGraphicFramePr>
@@ -31835,7 +31405,7 @@
                   <pic:spPr>
                     <a:xfrm>
                       <a:off x="0" y="0"/>
-                      <a:ext cx="5940425" cy="3964940"/>
+                      <a:ext cx="5940425" cy="1267460"/>
                     </a:xfrm>
                     <a:prstGeom prst="rect">
                       <a:avLst/>
@@ -31864,8 +31434,166 @@
           <w:szCs w:val="32"/>
           <w:lang w:val="en-US"/>
         </w:rPr>
-        <w:t xml:space="preserve">To use this method in our </w:t>
-      </w:r>
+        <w:t>After this, we need a place where we can call this method. Obviously, this place has to be the one which always gets used when our app runs.</w:t>
+      </w:r>
+    </w:p>
+    <w:p>
+      <w:pPr>
+        <w:rPr>
+          <w:rFonts w:cstheme="minorHAnsi"/>
+          <w:sz w:val="32"/>
+          <w:szCs w:val="32"/>
+          <w:lang w:val="en-US"/>
+        </w:rPr>
+      </w:pPr>
+      <w:r>
+        <w:rPr>
+          <w:rFonts w:cstheme="minorHAnsi"/>
+          <w:sz w:val="32"/>
+          <w:szCs w:val="32"/>
+          <w:lang w:val="en-US"/>
+        </w:rPr>
+        <w:t>Mainly, 2 places are used for this purpose. The first one is right in the program class. And the second one is in our middleware.</w:t>
+      </w:r>
+    </w:p>
+    <w:p>
+      <w:pPr>
+        <w:rPr>
+          <w:rFonts w:cstheme="minorHAnsi"/>
+          <w:sz w:val="32"/>
+          <w:szCs w:val="32"/>
+          <w:lang w:val="en-US"/>
+        </w:rPr>
+      </w:pPr>
+      <w:r>
+        <w:rPr>
+          <w:rFonts w:cstheme="minorHAnsi"/>
+          <w:sz w:val="32"/>
+          <w:szCs w:val="32"/>
+          <w:lang w:val="en-US"/>
+        </w:rPr>
+        <w:t xml:space="preserve">Middleware is the most appropriate one where we can initialize our </w:t>
+      </w:r>
+      <w:r>
+        <w:rPr>
+          <w:rFonts w:cstheme="minorHAnsi"/>
+          <w:sz w:val="32"/>
+          <w:szCs w:val="32"/>
+          <w:lang w:val="en-US"/>
+        </w:rPr>
+        <w:t>InitializeData</w:t>
+      </w:r>
+      <w:r>
+        <w:rPr>
+          <w:rFonts w:cstheme="minorHAnsi"/>
+          <w:sz w:val="32"/>
+          <w:szCs w:val="32"/>
+          <w:lang w:val="en-US"/>
+        </w:rPr>
+        <w:t xml:space="preserve"> method to seed our database with data.</w:t>
+      </w:r>
+      <w:r>
+        <w:rPr>
+          <w:rFonts w:cstheme="minorHAnsi"/>
+          <w:sz w:val="32"/>
+          <w:szCs w:val="32"/>
+          <w:lang w:val="en-US"/>
+        </w:rPr>
+        <w:t xml:space="preserve"> </w:t>
+      </w:r>
+    </w:p>
+    <w:p>
+      <w:pPr>
+        <w:rPr>
+          <w:rFonts w:cstheme="minorHAnsi"/>
+          <w:sz w:val="32"/>
+          <w:szCs w:val="32"/>
+          <w:lang w:val="en-US"/>
+        </w:rPr>
+      </w:pPr>
+      <w:r>
+        <w:rPr>
+          <w:rFonts w:cstheme="minorHAnsi"/>
+          <w:sz w:val="32"/>
+          <w:szCs w:val="32"/>
+          <w:lang w:val="en-US"/>
+        </w:rPr>
+        <w:t>We also need to check tables to see whether they have something or not. If any of the tables is empty, then we add data to it. So to do this, we need to first create a DataInitializer class with a InitializeData method in the DAL folder that adds dummy data to our database if we have nothing in the corresponding table.</w:t>
+      </w:r>
+    </w:p>
+    <w:p>
+      <w:pPr>
+        <w:rPr>
+          <w:rFonts w:cstheme="minorHAnsi"/>
+          <w:sz w:val="32"/>
+          <w:szCs w:val="32"/>
+          <w:lang w:val="en-US"/>
+        </w:rPr>
+      </w:pPr>
+      <w:r>
+        <w:rPr>
+          <w:rFonts w:cstheme="minorHAnsi"/>
+          <w:sz w:val="32"/>
+          <w:szCs w:val="32"/>
+          <w:lang w:val="en-US"/>
+        </w:rPr>
+        <w:t xml:space="preserve">We also add _context.Database.Migrate( ) method so that if our databse doesn’t exist it is automatically added along with our migrations so that late we can use migrations to update our database. Not to be confused with </w:t>
+      </w:r>
+      <w:r>
+        <w:rPr>
+          <w:rFonts w:cstheme="minorHAnsi"/>
+          <w:sz w:val="32"/>
+          <w:szCs w:val="32"/>
+          <w:lang w:val="en-US"/>
+        </w:rPr>
+        <w:t>_context.Database.EnsureCreated(</w:t>
+      </w:r>
+      <w:r>
+        <w:rPr>
+          <w:rFonts w:cstheme="minorHAnsi"/>
+          <w:sz w:val="32"/>
+          <w:szCs w:val="32"/>
+          <w:lang w:val="en-US"/>
+        </w:rPr>
+        <w:t xml:space="preserve"> </w:t>
+      </w:r>
+      <w:r>
+        <w:rPr>
+          <w:rFonts w:cstheme="minorHAnsi"/>
+          <w:sz w:val="32"/>
+          <w:szCs w:val="32"/>
+          <w:lang w:val="en-US"/>
+        </w:rPr>
+        <w:t>)</w:t>
+      </w:r>
+      <w:r>
+        <w:rPr>
+          <w:rFonts w:cstheme="minorHAnsi"/>
+          <w:sz w:val="32"/>
+          <w:szCs w:val="32"/>
+          <w:lang w:val="en-US"/>
+        </w:rPr>
+        <w:t xml:space="preserve"> </w:t>
+      </w:r>
+      <w:r>
+        <w:rPr>
+          <w:rFonts w:cstheme="minorHAnsi"/>
+          <w:sz w:val="32"/>
+          <w:szCs w:val="32"/>
+          <w:lang w:val="en-US"/>
+        </w:rPr>
+        <w:sym w:font="Wingdings" w:char="F0E0"/>
+      </w:r>
+    </w:p>
+    <w:p>
+      <w:pPr>
+        <w:rPr>
+          <w:rFonts w:cstheme="minorHAnsi"/>
+          <w:sz w:val="32"/>
+          <w:szCs w:val="32"/>
+          <w:lang w:val="en-US"/>
+        </w:rPr>
+      </w:pPr>
       <w:r>
         <w:rPr>
           <w:rFonts w:cstheme="minorHAnsi"/>
@@ -31874,34 +31602,92 @@
           <w:szCs w:val="32"/>
           <w:lang w:val="en-US"/>
         </w:rPr>
-        <w:t>middleware</w:t>
-      </w:r>
-      <w:r>
-        <w:rPr>
-          <w:rFonts w:cstheme="minorHAnsi"/>
-          <w:sz w:val="32"/>
-          <w:szCs w:val="32"/>
-          <w:lang w:val="en-US"/>
-        </w:rPr>
-        <w:t>, we have to create an extension method for I</w:t>
-      </w:r>
-      <w:r>
-        <w:rPr>
-          <w:rFonts w:cstheme="minorHAnsi"/>
-          <w:sz w:val="32"/>
-          <w:szCs w:val="32"/>
-          <w:lang w:val="en-US"/>
-        </w:rPr>
-        <w:t>A</w:t>
-      </w:r>
-      <w:r>
-        <w:rPr>
-          <w:rFonts w:cstheme="minorHAnsi"/>
-          <w:sz w:val="32"/>
-          <w:szCs w:val="32"/>
-          <w:lang w:val="en-US"/>
-        </w:rPr>
-        <w:t>pplicationBuilder and in this extension method we will create an instance of this DataInitializer class to use this method.</w:t>
+        <w:t>context.Database.EnsureCreated()</w:t>
+      </w:r>
+      <w:r>
+        <w:rPr>
+          <w:rFonts w:cstheme="minorHAnsi"/>
+          <w:sz w:val="32"/>
+          <w:szCs w:val="32"/>
+          <w:lang w:val="en-US"/>
+        </w:rPr>
+        <w:t xml:space="preserve"> is new EF core method which ensures that the database for the context exists. If it exists, no action is taken. If it does not exist then the database and all its schema are created and also it ensures it is compatible with the model for this context.</w:t>
+      </w:r>
+    </w:p>
+    <w:p>
+      <w:pPr>
+        <w:rPr>
+          <w:rFonts w:cstheme="minorHAnsi"/>
+          <w:sz w:val="32"/>
+          <w:szCs w:val="32"/>
+          <w:lang w:val="en-US"/>
+        </w:rPr>
+      </w:pPr>
+      <w:r>
+        <w:rPr>
+          <w:rFonts w:cstheme="minorHAnsi"/>
+          <w:b/>
+          <w:sz w:val="32"/>
+          <w:szCs w:val="32"/>
+          <w:lang w:val="en-US"/>
+        </w:rPr>
+        <w:lastRenderedPageBreak/>
+        <w:t>Note</w:t>
+      </w:r>
+      <w:r>
+        <w:rPr>
+          <w:rFonts w:cstheme="minorHAnsi"/>
+          <w:sz w:val="32"/>
+          <w:szCs w:val="32"/>
+          <w:lang w:val="en-US"/>
+        </w:rPr>
+        <w:t xml:space="preserve">: This method does not use migrations to create the database. In addition, the database that is created cannot later be updated using migrations. If you are targeting a relational database and using migrations, </w:t>
+      </w:r>
+      <w:r>
+        <w:rPr>
+          <w:rFonts w:cstheme="minorHAnsi"/>
+          <w:sz w:val="32"/>
+          <w:szCs w:val="32"/>
+          <w:lang w:val="en-US"/>
+        </w:rPr>
+        <w:t>we</w:t>
+      </w:r>
+      <w:r>
+        <w:rPr>
+          <w:rFonts w:cstheme="minorHAnsi"/>
+          <w:sz w:val="32"/>
+          <w:szCs w:val="32"/>
+          <w:lang w:val="en-US"/>
+        </w:rPr>
+        <w:t xml:space="preserve"> can use the DbContext.Database.Migrate() method to ensure the database is created and all migrations are applied.</w:t>
+      </w:r>
+    </w:p>
+    <w:p>
+      <w:pPr>
+        <w:rPr>
+          <w:rFonts w:cstheme="minorHAnsi"/>
+          <w:sz w:val="32"/>
+          <w:szCs w:val="32"/>
+          <w:lang w:val="en-US"/>
+        </w:rPr>
+      </w:pPr>
+      <w:r>
+        <w:rPr>
+          <w:rFonts w:cstheme="minorHAnsi"/>
+          <w:sz w:val="32"/>
+          <w:szCs w:val="32"/>
+          <w:lang w:val="en-US"/>
+        </w:rPr>
+        <w:t xml:space="preserve">Our DataInitializer class </w:t>
+      </w:r>
+      <w:r>
+        <w:rPr>
+          <w:rFonts w:cstheme="minorHAnsi"/>
+          <w:sz w:val="32"/>
+          <w:szCs w:val="32"/>
+          <w:lang w:val="en-US"/>
+        </w:rPr>
+        <w:sym w:font="Wingdings" w:char="F0E0"/>
       </w:r>
     </w:p>
     <w:p>
@@ -31919,10 +31705,10 @@
           <w:lang w:eastAsia="ru-RU"/>
         </w:rPr>
         <w:drawing>
-          <wp:inline distT="0" distB="0" distL="0" distR="0" wp14:anchorId="5C9BA5B7" wp14:editId="4AD87541">
-            <wp:extent cx="5940425" cy="2114550"/>
+          <wp:inline distT="0" distB="0" distL="0" distR="0" wp14:anchorId="5E552E1B" wp14:editId="08A39B28">
+            <wp:extent cx="5940425" cy="3964940"/>
             <wp:effectExtent l="0" t="0" r="3175" b="0"/>
-            <wp:docPr id="68" name="Picture 68"/>
+            <wp:docPr id="70" name="Picture 70"/>
             <wp:cNvGraphicFramePr>
               <a:graphicFrameLocks xmlns:a="http://schemas.openxmlformats.org/drawingml/2006/main" noChangeAspect="1"/>
             </wp:cNvGraphicFramePr>
@@ -31942,7 +31728,7 @@
                   <pic:spPr>
                     <a:xfrm>
                       <a:off x="0" y="0"/>
-                      <a:ext cx="5940425" cy="2114550"/>
+                      <a:ext cx="5940425" cy="3964940"/>
                     </a:xfrm>
                     <a:prstGeom prst="rect">
                       <a:avLst/>
@@ -31971,82 +31757,44 @@
           <w:szCs w:val="32"/>
           <w:lang w:val="en-US"/>
         </w:rPr>
-        <w:t>As we know, DataInitializer class’s constructor wants 2 parameters which are our dbcontext and rolemanager</w:t>
-      </w:r>
-      <w:r>
-        <w:rPr>
-          <w:rFonts w:cstheme="minorHAnsi"/>
-          <w:sz w:val="32"/>
-          <w:szCs w:val="32"/>
-          <w:lang w:val="en-US"/>
-        </w:rPr>
-        <w:t>. It is wrong to create an</w:t>
-      </w:r>
-      <w:r>
-        <w:rPr>
-          <w:rFonts w:cstheme="minorHAnsi"/>
-          <w:sz w:val="32"/>
-          <w:szCs w:val="32"/>
-          <w:lang w:val="en-US"/>
-        </w:rPr>
-        <w:t xml:space="preserve"> instance of these classes here. As we know, our controllers have access to the IOC container, however this outside classed don’t know about the IOC container so we need to first create that container and </w:t>
-      </w:r>
-      <w:r>
-        <w:rPr>
-          <w:rFonts w:cstheme="minorHAnsi"/>
-          <w:sz w:val="32"/>
-          <w:szCs w:val="32"/>
-          <w:lang w:val="en-US"/>
-        </w:rPr>
-        <w:t xml:space="preserve">get </w:t>
-      </w:r>
-      <w:r>
-        <w:rPr>
-          <w:rFonts w:cstheme="minorHAnsi"/>
-          <w:sz w:val="32"/>
-          <w:szCs w:val="32"/>
-          <w:lang w:val="en-US"/>
-        </w:rPr>
-        <w:t>our dbcontext and rolemanager</w:t>
-      </w:r>
-      <w:r>
-        <w:rPr>
-          <w:rFonts w:cstheme="minorHAnsi"/>
-          <w:sz w:val="32"/>
-          <w:szCs w:val="32"/>
-          <w:lang w:val="en-US"/>
-        </w:rPr>
-        <w:t xml:space="preserve"> from our IOC (inversion of control) container. To do this we need to first create a scope (IOC container). </w:t>
-      </w:r>
-      <w:r>
-        <w:rPr>
-          <w:rFonts w:cstheme="minorHAnsi"/>
-          <w:sz w:val="32"/>
-          <w:szCs w:val="32"/>
-          <w:lang w:val="en-US"/>
-        </w:rPr>
-        <w:lastRenderedPageBreak/>
-        <w:t>Then we take our dbcontext and rolemanager from the IOC container via GetRequiredService&lt;T</w:t>
-      </w:r>
-      <w:proofErr w:type="gramStart"/>
-      <w:r>
-        <w:rPr>
-          <w:rFonts w:cstheme="minorHAnsi"/>
-          <w:sz w:val="32"/>
-          <w:szCs w:val="32"/>
-          <w:lang w:val="en-US"/>
-        </w:rPr>
-        <w:t>&gt;( )</w:t>
-      </w:r>
-      <w:proofErr w:type="gramEnd"/>
-      <w:r>
-        <w:rPr>
-          <w:rFonts w:cstheme="minorHAnsi"/>
-          <w:sz w:val="32"/>
-          <w:szCs w:val="32"/>
-          <w:lang w:val="en-US"/>
-        </w:rPr>
-        <w:t xml:space="preserve"> method.</w:t>
+        <w:t xml:space="preserve">To use this method in our </w:t>
+      </w:r>
+      <w:r>
+        <w:rPr>
+          <w:rFonts w:cstheme="minorHAnsi"/>
+          <w:b/>
+          <w:sz w:val="32"/>
+          <w:szCs w:val="32"/>
+          <w:lang w:val="en-US"/>
+        </w:rPr>
+        <w:t>middleware</w:t>
+      </w:r>
+      <w:r>
+        <w:rPr>
+          <w:rFonts w:cstheme="minorHAnsi"/>
+          <w:sz w:val="32"/>
+          <w:szCs w:val="32"/>
+          <w:lang w:val="en-US"/>
+        </w:rPr>
+        <w:t>, we have to create an extension method for I</w:t>
+      </w:r>
+      <w:r>
+        <w:rPr>
+          <w:rFonts w:cstheme="minorHAnsi"/>
+          <w:sz w:val="32"/>
+          <w:szCs w:val="32"/>
+          <w:lang w:val="en-US"/>
+        </w:rPr>
+        <w:t>A</w:t>
+      </w:r>
+      <w:r>
+        <w:rPr>
+          <w:rFonts w:cstheme="minorHAnsi"/>
+          <w:sz w:val="32"/>
+          <w:szCs w:val="32"/>
+          <w:lang w:val="en-US"/>
+        </w:rPr>
+        <w:t>pplicationBuilder and in this extension method we will create an instance of this DataInitializer class to use this method.</w:t>
       </w:r>
     </w:p>
     <w:p>
@@ -32064,10 +31812,10 @@
           <w:lang w:eastAsia="ru-RU"/>
         </w:rPr>
         <w:drawing>
-          <wp:inline distT="0" distB="0" distL="0" distR="0" wp14:anchorId="5E24BBEC" wp14:editId="314FA7BC">
-            <wp:extent cx="1371600" cy="257175"/>
-            <wp:effectExtent l="0" t="0" r="0" b="9525"/>
-            <wp:docPr id="66" name="Picture 66"/>
+          <wp:inline distT="0" distB="0" distL="0" distR="0" wp14:anchorId="5C9BA5B7" wp14:editId="4AD87541">
+            <wp:extent cx="5940425" cy="2114550"/>
+            <wp:effectExtent l="0" t="0" r="3175" b="0"/>
+            <wp:docPr id="68" name="Picture 68"/>
             <wp:cNvGraphicFramePr>
               <a:graphicFrameLocks xmlns:a="http://schemas.openxmlformats.org/drawingml/2006/main" noChangeAspect="1"/>
             </wp:cNvGraphicFramePr>
@@ -32087,7 +31835,7 @@
                   <pic:spPr>
                     <a:xfrm>
                       <a:off x="0" y="0"/>
-                      <a:ext cx="1371600" cy="257175"/>
+                      <a:ext cx="5940425" cy="2114550"/>
                     </a:xfrm>
                     <a:prstGeom prst="rect">
                       <a:avLst/>
@@ -32116,16 +31864,53 @@
           <w:szCs w:val="32"/>
           <w:lang w:val="en-US"/>
         </w:rPr>
-        <w:t xml:space="preserve">To use InitializeData in our Program class </w:t>
-      </w:r>
-      <w:r>
-        <w:rPr>
-          <w:rFonts w:cstheme="minorHAnsi"/>
-          <w:sz w:val="32"/>
-          <w:szCs w:val="32"/>
-          <w:lang w:val="en-US"/>
-        </w:rPr>
-        <w:sym w:font="Wingdings" w:char="F0E0"/>
+        <w:lastRenderedPageBreak/>
+        <w:t>As we know, DataInitializer class’s constructor wants 2 parameters which are our dbcontext and rolemanager</w:t>
+      </w:r>
+      <w:r>
+        <w:rPr>
+          <w:rFonts w:cstheme="minorHAnsi"/>
+          <w:sz w:val="32"/>
+          <w:szCs w:val="32"/>
+          <w:lang w:val="en-US"/>
+        </w:rPr>
+        <w:t>. It is wrong to create an</w:t>
+      </w:r>
+      <w:r>
+        <w:rPr>
+          <w:rFonts w:cstheme="minorHAnsi"/>
+          <w:sz w:val="32"/>
+          <w:szCs w:val="32"/>
+          <w:lang w:val="en-US"/>
+        </w:rPr>
+        <w:t xml:space="preserve"> instance of these classes here. As we know, our controllers have access to the IOC container, however this outside classed don’t know about the IOC container so we need to first create that container and </w:t>
+      </w:r>
+      <w:r>
+        <w:rPr>
+          <w:rFonts w:cstheme="minorHAnsi"/>
+          <w:sz w:val="32"/>
+          <w:szCs w:val="32"/>
+          <w:lang w:val="en-US"/>
+        </w:rPr>
+        <w:t xml:space="preserve">get </w:t>
+      </w:r>
+      <w:r>
+        <w:rPr>
+          <w:rFonts w:cstheme="minorHAnsi"/>
+          <w:sz w:val="32"/>
+          <w:szCs w:val="32"/>
+          <w:lang w:val="en-US"/>
+        </w:rPr>
+        <w:t>our dbcontext and rolemanager</w:t>
+      </w:r>
+      <w:r>
+        <w:rPr>
+          <w:rFonts w:cstheme="minorHAnsi"/>
+          <w:sz w:val="32"/>
+          <w:szCs w:val="32"/>
+          <w:lang w:val="en-US"/>
+        </w:rPr>
+        <w:t xml:space="preserve"> from our IOC (inversion of control) container. To do this we need to first create a scope (IOC container). Then we take our dbcontext and rolemanager from the IOC container via GetRequiredService&lt;T&gt;( ) method.</w:t>
       </w:r>
     </w:p>
     <w:p>
@@ -32143,10 +31928,10 @@
           <w:lang w:eastAsia="ru-RU"/>
         </w:rPr>
         <w:drawing>
-          <wp:inline distT="0" distB="0" distL="0" distR="0" wp14:anchorId="13C51FFB" wp14:editId="3B683220">
-            <wp:extent cx="5940425" cy="2169795"/>
-            <wp:effectExtent l="0" t="0" r="3175" b="1905"/>
-            <wp:docPr id="71" name="Picture 71"/>
+          <wp:inline distT="0" distB="0" distL="0" distR="0" wp14:anchorId="5E24BBEC" wp14:editId="314FA7BC">
+            <wp:extent cx="1371600" cy="257175"/>
+            <wp:effectExtent l="0" t="0" r="0" b="9525"/>
+            <wp:docPr id="66" name="Picture 66"/>
             <wp:cNvGraphicFramePr>
               <a:graphicFrameLocks xmlns:a="http://schemas.openxmlformats.org/drawingml/2006/main" noChangeAspect="1"/>
             </wp:cNvGraphicFramePr>
@@ -32166,7 +31951,7 @@
                   <pic:spPr>
                     <a:xfrm>
                       <a:off x="0" y="0"/>
-                      <a:ext cx="5940425" cy="2169795"/>
+                      <a:ext cx="1371600" cy="257175"/>
                     </a:xfrm>
                     <a:prstGeom prst="rect">
                       <a:avLst/>
@@ -32183,76 +31968,19 @@
       <w:pPr>
         <w:rPr>
           <w:rFonts w:cstheme="minorHAnsi"/>
-          <w:b/>
-          <w:sz w:val="36"/>
-          <w:szCs w:val="36"/>
-          <w:lang w:val="en-US"/>
-        </w:rPr>
-      </w:pPr>
-      <w:r>
-        <w:rPr>
-          <w:rFonts w:cstheme="minorHAnsi"/>
-          <w:sz w:val="32"/>
-          <w:szCs w:val="32"/>
-          <w:lang w:val="en-US"/>
-        </w:rPr>
-        <w:tab/>
-      </w:r>
-      <w:r>
-        <w:rPr>
-          <w:rFonts w:cstheme="minorHAnsi"/>
-          <w:sz w:val="32"/>
-          <w:szCs w:val="32"/>
-          <w:lang w:val="en-US"/>
-        </w:rPr>
-        <w:tab/>
-      </w:r>
-      <w:r>
-        <w:rPr>
-          <w:rFonts w:cstheme="minorHAnsi"/>
-          <w:sz w:val="32"/>
-          <w:szCs w:val="32"/>
-          <w:lang w:val="en-US"/>
-        </w:rPr>
-        <w:tab/>
-      </w:r>
-      <w:r>
-        <w:rPr>
-          <w:rFonts w:cstheme="minorHAnsi"/>
-          <w:sz w:val="32"/>
-          <w:szCs w:val="32"/>
-          <w:lang w:val="en-US"/>
-        </w:rPr>
-        <w:tab/>
-      </w:r>
-      <w:r>
-        <w:rPr>
-          <w:rFonts w:cstheme="minorHAnsi"/>
-          <w:b/>
-          <w:sz w:val="36"/>
-          <w:szCs w:val="36"/>
-          <w:lang w:val="en-US"/>
-        </w:rPr>
-        <w:t>Blocking the user (Lockout the user)</w:t>
-      </w:r>
-    </w:p>
-    <w:p>
-      <w:pPr>
-        <w:rPr>
-          <w:rFonts w:cstheme="minorHAnsi"/>
-          <w:sz w:val="32"/>
-          <w:szCs w:val="32"/>
-          <w:lang w:val="en-US"/>
-        </w:rPr>
-      </w:pPr>
-      <w:r>
-        <w:rPr>
-          <w:rFonts w:cstheme="minorHAnsi"/>
-          <w:sz w:val="32"/>
-          <w:szCs w:val="32"/>
-          <w:lang w:val="en-US"/>
-        </w:rPr>
-        <w:t>To lockout the user first we need to use the following methods</w:t>
+          <w:sz w:val="32"/>
+          <w:szCs w:val="32"/>
+          <w:lang w:val="en-US"/>
+        </w:rPr>
+      </w:pPr>
+      <w:r>
+        <w:rPr>
+          <w:rFonts w:cstheme="minorHAnsi"/>
+          <w:sz w:val="32"/>
+          <w:szCs w:val="32"/>
+          <w:lang w:val="en-US"/>
+        </w:rPr>
+        <w:t xml:space="preserve">To use InitializeData in our Program class </w:t>
       </w:r>
       <w:r>
         <w:rPr>
@@ -32268,9 +31996,8 @@
       <w:pPr>
         <w:rPr>
           <w:rFonts w:cstheme="minorHAnsi"/>
-          <w:b/>
-          <w:sz w:val="36"/>
-          <w:szCs w:val="36"/>
+          <w:sz w:val="32"/>
+          <w:szCs w:val="32"/>
           <w:lang w:val="en-US"/>
         </w:rPr>
       </w:pPr>
@@ -32280,10 +32007,10 @@
           <w:lang w:eastAsia="ru-RU"/>
         </w:rPr>
         <w:drawing>
-          <wp:inline distT="0" distB="0" distL="0" distR="0" wp14:anchorId="004436E4" wp14:editId="740B93AE">
-            <wp:extent cx="5940425" cy="1631950"/>
-            <wp:effectExtent l="0" t="0" r="3175" b="6350"/>
-            <wp:docPr id="63" name="Picture 63"/>
+          <wp:inline distT="0" distB="0" distL="0" distR="0" wp14:anchorId="13C51FFB" wp14:editId="3B683220">
+            <wp:extent cx="5940425" cy="2169795"/>
+            <wp:effectExtent l="0" t="0" r="3175" b="1905"/>
+            <wp:docPr id="71" name="Picture 71"/>
             <wp:cNvGraphicFramePr>
               <a:graphicFrameLocks xmlns:a="http://schemas.openxmlformats.org/drawingml/2006/main" noChangeAspect="1"/>
             </wp:cNvGraphicFramePr>
@@ -32303,7 +32030,7 @@
                   <pic:spPr>
                     <a:xfrm>
                       <a:off x="0" y="0"/>
-                      <a:ext cx="5940425" cy="1631950"/>
+                      <a:ext cx="5940425" cy="2169795"/>
                     </a:xfrm>
                     <a:prstGeom prst="rect">
                       <a:avLst/>
@@ -32320,184 +32047,76 @@
       <w:pPr>
         <w:rPr>
           <w:rFonts w:cstheme="minorHAnsi"/>
-          <w:sz w:val="32"/>
-          <w:szCs w:val="32"/>
-          <w:lang w:val="en-US"/>
-        </w:rPr>
-      </w:pPr>
-      <w:r>
-        <w:rPr>
-          <w:rFonts w:cstheme="minorHAnsi"/>
-          <w:sz w:val="32"/>
-          <w:szCs w:val="32"/>
-          <w:lang w:val="en-US"/>
-        </w:rPr>
-        <w:t>The LockoutEnabled property indicates, that a user CAN be locked out. It</w:t>
-      </w:r>
-      <w:r>
-        <w:rPr>
-          <w:rFonts w:cstheme="minorHAnsi"/>
-          <w:sz w:val="32"/>
-          <w:szCs w:val="32"/>
-          <w:lang w:val="en-US"/>
-        </w:rPr>
-        <w:t xml:space="preserve"> does NOT mean, that the user is</w:t>
-      </w:r>
-      <w:r>
-        <w:rPr>
-          <w:rFonts w:cstheme="minorHAnsi"/>
-          <w:sz w:val="32"/>
-          <w:szCs w:val="32"/>
-          <w:lang w:val="en-US"/>
-        </w:rPr>
-        <w:t xml:space="preserve"> currently banned</w:t>
-      </w:r>
-      <w:r>
-        <w:rPr>
-          <w:rFonts w:cstheme="minorHAnsi"/>
-          <w:sz w:val="32"/>
-          <w:szCs w:val="32"/>
-          <w:lang w:val="en-US"/>
-        </w:rPr>
-        <w:t>.</w:t>
-      </w:r>
-      <w:r>
-        <w:t xml:space="preserve"> </w:t>
-      </w:r>
-      <w:r>
-        <w:rPr>
-          <w:rFonts w:cstheme="minorHAnsi"/>
-          <w:sz w:val="32"/>
-          <w:szCs w:val="32"/>
-          <w:lang w:val="en-US"/>
-        </w:rPr>
-        <w:t xml:space="preserve">This way </w:t>
-      </w:r>
-      <w:r>
-        <w:rPr>
-          <w:rFonts w:cstheme="minorHAnsi"/>
-          <w:sz w:val="32"/>
-          <w:szCs w:val="32"/>
-          <w:lang w:val="en-US"/>
-        </w:rPr>
-        <w:t>we</w:t>
-      </w:r>
-      <w:r>
-        <w:rPr>
-          <w:rFonts w:cstheme="minorHAnsi"/>
-          <w:sz w:val="32"/>
-          <w:szCs w:val="32"/>
-          <w:lang w:val="en-US"/>
-        </w:rPr>
-        <w:t xml:space="preserve"> could setup "normal" users with LockoutEnabled=true and some "special admin users" that have LockoutEnabled=false. (Would be bad if "evil people" lockout your admins by simply trying to login a few times - just as an example, where this could make sense.)</w:t>
-      </w:r>
-      <w:r>
-        <w:rPr>
-          <w:rFonts w:cstheme="minorHAnsi"/>
-          <w:sz w:val="32"/>
-          <w:szCs w:val="32"/>
-          <w:lang w:val="en-US"/>
-        </w:rPr>
-        <w:t>.</w:t>
-      </w:r>
-    </w:p>
-    <w:p>
-      <w:pPr>
-        <w:rPr>
-          <w:rFonts w:cstheme="minorHAnsi"/>
-          <w:sz w:val="32"/>
-          <w:szCs w:val="32"/>
-          <w:lang w:val="en-US"/>
-        </w:rPr>
-      </w:pPr>
-      <w:r>
-        <w:rPr>
-          <w:rFonts w:cstheme="minorHAnsi"/>
-          <w:sz w:val="32"/>
-          <w:szCs w:val="32"/>
-          <w:lang w:val="en-US"/>
-        </w:rPr>
-        <w:t xml:space="preserve">It is actually the </w:t>
-      </w:r>
-      <w:proofErr w:type="gramStart"/>
-      <w:r>
-        <w:rPr>
-          <w:rFonts w:cstheme="minorHAnsi"/>
-          <w:sz w:val="32"/>
-          <w:szCs w:val="32"/>
-          <w:lang w:val="en-US"/>
-        </w:rPr>
-        <w:t>SetLockoutEndDateAsync( )</w:t>
-      </w:r>
-      <w:proofErr w:type="gramEnd"/>
-      <w:r>
-        <w:rPr>
-          <w:rFonts w:cstheme="minorHAnsi"/>
-          <w:sz w:val="32"/>
-          <w:szCs w:val="32"/>
-          <w:lang w:val="en-US"/>
-        </w:rPr>
-        <w:t xml:space="preserve"> method that locks out the user.</w:t>
-      </w:r>
-    </w:p>
-    <w:p>
-      <w:pPr>
-        <w:rPr>
-          <w:rFonts w:cstheme="minorHAnsi"/>
-          <w:sz w:val="32"/>
-          <w:szCs w:val="32"/>
-          <w:lang w:val="en-US"/>
-        </w:rPr>
-      </w:pPr>
-      <w:r>
-        <w:rPr>
-          <w:rFonts w:cstheme="minorHAnsi"/>
-          <w:sz w:val="32"/>
-          <w:szCs w:val="32"/>
-          <w:lang w:val="en-US"/>
-        </w:rPr>
-        <w:t>After this we need to update the security stamp of that user so that he gets prompted to the login view.</w:t>
-      </w:r>
-    </w:p>
-    <w:p>
-      <w:pPr>
-        <w:rPr>
-          <w:rFonts w:cstheme="minorHAnsi"/>
-          <w:sz w:val="32"/>
-          <w:szCs w:val="32"/>
-          <w:lang w:val="en-US"/>
-        </w:rPr>
-      </w:pPr>
-      <w:r>
-        <w:rPr>
-          <w:rFonts w:cstheme="minorHAnsi"/>
-          <w:sz w:val="32"/>
-          <w:szCs w:val="32"/>
-          <w:lang w:val="en-US"/>
-        </w:rPr>
-        <w:lastRenderedPageBreak/>
-        <w:t>Additionally, we also need to zero ValidationInterval so that when the security stamp is updated then take that user to the login page</w:t>
-      </w:r>
-      <w:r>
-        <w:rPr>
-          <w:rFonts w:cstheme="minorHAnsi"/>
-          <w:sz w:val="32"/>
-          <w:szCs w:val="32"/>
-          <w:lang w:val="en-US"/>
-        </w:rPr>
-        <w:t>.</w:t>
-      </w:r>
-      <w:r>
-        <w:t xml:space="preserve"> </w:t>
-      </w:r>
-      <w:r>
-        <w:rPr>
-          <w:rFonts w:cstheme="minorHAnsi"/>
-          <w:sz w:val="32"/>
-          <w:szCs w:val="32"/>
-          <w:lang w:val="en-US"/>
-        </w:rPr>
-        <w:t>set it to Zero for the immediate logout</w:t>
+          <w:b/>
+          <w:sz w:val="36"/>
+          <w:szCs w:val="36"/>
+          <w:lang w:val="en-US"/>
+        </w:rPr>
+      </w:pPr>
+      <w:r>
+        <w:rPr>
+          <w:rFonts w:cstheme="minorHAnsi"/>
+          <w:sz w:val="32"/>
+          <w:szCs w:val="32"/>
+          <w:lang w:val="en-US"/>
+        </w:rPr>
+        <w:tab/>
+      </w:r>
+      <w:r>
+        <w:rPr>
+          <w:rFonts w:cstheme="minorHAnsi"/>
+          <w:sz w:val="32"/>
+          <w:szCs w:val="32"/>
+          <w:lang w:val="en-US"/>
+        </w:rPr>
+        <w:tab/>
+      </w:r>
+      <w:r>
+        <w:rPr>
+          <w:rFonts w:cstheme="minorHAnsi"/>
+          <w:sz w:val="32"/>
+          <w:szCs w:val="32"/>
+          <w:lang w:val="en-US"/>
+        </w:rPr>
+        <w:tab/>
+      </w:r>
+      <w:r>
+        <w:rPr>
+          <w:rFonts w:cstheme="minorHAnsi"/>
+          <w:sz w:val="32"/>
+          <w:szCs w:val="32"/>
+          <w:lang w:val="en-US"/>
+        </w:rPr>
+        <w:tab/>
+      </w:r>
+      <w:r>
+        <w:rPr>
+          <w:rFonts w:cstheme="minorHAnsi"/>
+          <w:b/>
+          <w:sz w:val="36"/>
+          <w:szCs w:val="36"/>
+          <w:lang w:val="en-US"/>
+        </w:rPr>
+        <w:t>Blocking the user (Lockout the user)</w:t>
+      </w:r>
+    </w:p>
+    <w:p>
+      <w:pPr>
+        <w:rPr>
+          <w:rFonts w:cstheme="minorHAnsi"/>
+          <w:sz w:val="32"/>
+          <w:szCs w:val="32"/>
+          <w:lang w:val="en-US"/>
+        </w:rPr>
+      </w:pPr>
+      <w:r>
+        <w:rPr>
+          <w:rFonts w:cstheme="minorHAnsi"/>
+          <w:sz w:val="32"/>
+          <w:szCs w:val="32"/>
+          <w:lang w:val="en-US"/>
+        </w:rPr>
+        <w:t>To lockout the user first we need to use the following methods</w:t>
       </w:r>
       <w:r>
         <w:rPr>
@@ -32508,22 +32127,14 @@
         </w:rPr>
         <w:sym w:font="Wingdings" w:char="F0E0"/>
       </w:r>
-      <w:r>
-        <w:rPr>
-          <w:rFonts w:cstheme="minorHAnsi"/>
-          <w:sz w:val="32"/>
-          <w:szCs w:val="32"/>
-          <w:lang w:val="en-US"/>
-        </w:rPr>
-        <w:t xml:space="preserve">  </w:t>
-      </w:r>
-    </w:p>
-    <w:p>
-      <w:pPr>
-        <w:rPr>
-          <w:rFonts w:cstheme="minorHAnsi"/>
-          <w:sz w:val="32"/>
-          <w:szCs w:val="32"/>
+    </w:p>
+    <w:p>
+      <w:pPr>
+        <w:rPr>
+          <w:rFonts w:cstheme="minorHAnsi"/>
+          <w:b/>
+          <w:sz w:val="36"/>
+          <w:szCs w:val="36"/>
           <w:lang w:val="en-US"/>
         </w:rPr>
       </w:pPr>
@@ -32533,10 +32144,10 @@
           <w:lang w:eastAsia="ru-RU"/>
         </w:rPr>
         <w:drawing>
-          <wp:inline distT="0" distB="0" distL="0" distR="0" wp14:anchorId="38365CF8" wp14:editId="0EB36BDE">
-            <wp:extent cx="5743575" cy="952500"/>
-            <wp:effectExtent l="0" t="0" r="9525" b="0"/>
-            <wp:docPr id="64" name="Picture 64"/>
+          <wp:inline distT="0" distB="0" distL="0" distR="0" wp14:anchorId="004436E4" wp14:editId="740B93AE">
+            <wp:extent cx="5940425" cy="1631950"/>
+            <wp:effectExtent l="0" t="0" r="3175" b="6350"/>
+            <wp:docPr id="63" name="Picture 63"/>
             <wp:cNvGraphicFramePr>
               <a:graphicFrameLocks xmlns:a="http://schemas.openxmlformats.org/drawingml/2006/main" noChangeAspect="1"/>
             </wp:cNvGraphicFramePr>
@@ -32556,7 +32167,7 @@
                   <pic:spPr>
                     <a:xfrm>
                       <a:off x="0" y="0"/>
-                      <a:ext cx="5743575" cy="952500"/>
+                      <a:ext cx="5940425" cy="1631950"/>
                     </a:xfrm>
                     <a:prstGeom prst="rect">
                       <a:avLst/>
@@ -32571,43 +32182,175 @@
     </w:p>
     <w:p>
       <w:pPr>
-        <w:ind w:left="2124" w:firstLine="708"/>
-        <w:rPr>
-          <w:rFonts w:cstheme="minorHAnsi"/>
-          <w:b/>
-          <w:sz w:val="36"/>
-          <w:szCs w:val="36"/>
-          <w:lang w:val="en-US"/>
-        </w:rPr>
-      </w:pPr>
-      <w:r>
-        <w:rPr>
-          <w:rFonts w:cstheme="minorHAnsi"/>
-          <w:b/>
-          <w:sz w:val="36"/>
-          <w:szCs w:val="36"/>
-          <w:lang w:val="en-US"/>
-        </w:rPr>
-        <w:t>SelectList and asp-items</w:t>
-      </w:r>
-    </w:p>
-    <w:p>
-      <w:pPr>
-        <w:rPr>
-          <w:rFonts w:cstheme="minorHAnsi"/>
-          <w:sz w:val="32"/>
-          <w:szCs w:val="32"/>
-          <w:lang w:val="en-US"/>
-        </w:rPr>
-      </w:pPr>
-      <w:r>
-        <w:rPr>
-          <w:rFonts w:cstheme="minorHAnsi"/>
-          <w:sz w:val="32"/>
-          <w:szCs w:val="32"/>
-          <w:lang w:val="en-US"/>
-        </w:rPr>
-        <w:t xml:space="preserve">Normally, if we have a select tag in our razor page then we have to have a loop. To make our lives easier with select tags, .NET provides SelectList class to automatically put the options of the select tag. </w:t>
+        <w:rPr>
+          <w:rFonts w:cstheme="minorHAnsi"/>
+          <w:sz w:val="32"/>
+          <w:szCs w:val="32"/>
+          <w:lang w:val="en-US"/>
+        </w:rPr>
+      </w:pPr>
+      <w:r>
+        <w:rPr>
+          <w:rFonts w:cstheme="minorHAnsi"/>
+          <w:sz w:val="32"/>
+          <w:szCs w:val="32"/>
+          <w:lang w:val="en-US"/>
+        </w:rPr>
+        <w:t>The LockoutEnabled property indicates, that a user CAN be locked out. It</w:t>
+      </w:r>
+      <w:r>
+        <w:rPr>
+          <w:rFonts w:cstheme="minorHAnsi"/>
+          <w:sz w:val="32"/>
+          <w:szCs w:val="32"/>
+          <w:lang w:val="en-US"/>
+        </w:rPr>
+        <w:t xml:space="preserve"> does NOT mean, that the user is</w:t>
+      </w:r>
+      <w:r>
+        <w:rPr>
+          <w:rFonts w:cstheme="minorHAnsi"/>
+          <w:sz w:val="32"/>
+          <w:szCs w:val="32"/>
+          <w:lang w:val="en-US"/>
+        </w:rPr>
+        <w:t xml:space="preserve"> currently banned</w:t>
+      </w:r>
+      <w:r>
+        <w:rPr>
+          <w:rFonts w:cstheme="minorHAnsi"/>
+          <w:sz w:val="32"/>
+          <w:szCs w:val="32"/>
+          <w:lang w:val="en-US"/>
+        </w:rPr>
+        <w:t>.</w:t>
+      </w:r>
+      <w:r>
+        <w:t xml:space="preserve"> </w:t>
+      </w:r>
+      <w:r>
+        <w:rPr>
+          <w:rFonts w:cstheme="minorHAnsi"/>
+          <w:sz w:val="32"/>
+          <w:szCs w:val="32"/>
+          <w:lang w:val="en-US"/>
+        </w:rPr>
+        <w:t xml:space="preserve">This way </w:t>
+      </w:r>
+      <w:r>
+        <w:rPr>
+          <w:rFonts w:cstheme="minorHAnsi"/>
+          <w:sz w:val="32"/>
+          <w:szCs w:val="32"/>
+          <w:lang w:val="en-US"/>
+        </w:rPr>
+        <w:t>we</w:t>
+      </w:r>
+      <w:r>
+        <w:rPr>
+          <w:rFonts w:cstheme="minorHAnsi"/>
+          <w:sz w:val="32"/>
+          <w:szCs w:val="32"/>
+          <w:lang w:val="en-US"/>
+        </w:rPr>
+        <w:t xml:space="preserve"> could setup "normal" users with LockoutEnabled=true and some "special admin users" that have LockoutEnabled=false. (Would be bad if "evil </w:t>
+      </w:r>
+      <w:r>
+        <w:rPr>
+          <w:rFonts w:cstheme="minorHAnsi"/>
+          <w:sz w:val="32"/>
+          <w:szCs w:val="32"/>
+          <w:lang w:val="en-US"/>
+        </w:rPr>
+        <w:lastRenderedPageBreak/>
+        <w:t>people" lockout your admins by simply trying to login a few times - just as an example, where this could make sense.)</w:t>
+      </w:r>
+      <w:r>
+        <w:rPr>
+          <w:rFonts w:cstheme="minorHAnsi"/>
+          <w:sz w:val="32"/>
+          <w:szCs w:val="32"/>
+          <w:lang w:val="en-US"/>
+        </w:rPr>
+        <w:t>.</w:t>
+      </w:r>
+    </w:p>
+    <w:p>
+      <w:pPr>
+        <w:rPr>
+          <w:rFonts w:cstheme="minorHAnsi"/>
+          <w:sz w:val="32"/>
+          <w:szCs w:val="32"/>
+          <w:lang w:val="en-US"/>
+        </w:rPr>
+      </w:pPr>
+      <w:r>
+        <w:rPr>
+          <w:rFonts w:cstheme="minorHAnsi"/>
+          <w:sz w:val="32"/>
+          <w:szCs w:val="32"/>
+          <w:lang w:val="en-US"/>
+        </w:rPr>
+        <w:t>It is actually the SetLockoutEndDateAsync( ) method that locks out the user.</w:t>
+      </w:r>
+    </w:p>
+    <w:p>
+      <w:pPr>
+        <w:rPr>
+          <w:rFonts w:cstheme="minorHAnsi"/>
+          <w:sz w:val="32"/>
+          <w:szCs w:val="32"/>
+          <w:lang w:val="en-US"/>
+        </w:rPr>
+      </w:pPr>
+      <w:r>
+        <w:rPr>
+          <w:rFonts w:cstheme="minorHAnsi"/>
+          <w:sz w:val="32"/>
+          <w:szCs w:val="32"/>
+          <w:lang w:val="en-US"/>
+        </w:rPr>
+        <w:t>After this we need to update the security stamp of that user so that he gets prompted to the login view.</w:t>
+      </w:r>
+    </w:p>
+    <w:p>
+      <w:pPr>
+        <w:rPr>
+          <w:rFonts w:cstheme="minorHAnsi"/>
+          <w:sz w:val="32"/>
+          <w:szCs w:val="32"/>
+          <w:lang w:val="en-US"/>
+        </w:rPr>
+      </w:pPr>
+      <w:r>
+        <w:rPr>
+          <w:rFonts w:cstheme="minorHAnsi"/>
+          <w:sz w:val="32"/>
+          <w:szCs w:val="32"/>
+          <w:lang w:val="en-US"/>
+        </w:rPr>
+        <w:t>Additionally, we also need to zero ValidationInterval so that when the security stamp is updated then take that user to the login page</w:t>
+      </w:r>
+      <w:r>
+        <w:rPr>
+          <w:rFonts w:cstheme="minorHAnsi"/>
+          <w:sz w:val="32"/>
+          <w:szCs w:val="32"/>
+          <w:lang w:val="en-US"/>
+        </w:rPr>
+        <w:t>.</w:t>
+      </w:r>
+      <w:r>
+        <w:t xml:space="preserve"> </w:t>
+      </w:r>
+      <w:r>
+        <w:rPr>
+          <w:rFonts w:cstheme="minorHAnsi"/>
+          <w:sz w:val="32"/>
+          <w:szCs w:val="32"/>
+          <w:lang w:val="en-US"/>
+        </w:rPr>
+        <w:t>set it to Zero for the immediate logout</w:t>
       </w:r>
       <w:r>
         <w:rPr>
@@ -32617,6 +32360,15 @@
           <w:lang w:val="en-US"/>
         </w:rPr>
         <w:sym w:font="Wingdings" w:char="F0E0"/>
+      </w:r>
+      <w:r>
+        <w:rPr>
+          <w:rFonts w:cstheme="minorHAnsi"/>
+          <w:sz w:val="32"/>
+          <w:szCs w:val="32"/>
+          <w:lang w:val="en-US"/>
+        </w:rPr>
+        <w:t xml:space="preserve">  </w:t>
       </w:r>
     </w:p>
     <w:p>
@@ -32634,10 +32386,10 @@
           <w:lang w:eastAsia="ru-RU"/>
         </w:rPr>
         <w:drawing>
-          <wp:inline distT="0" distB="0" distL="0" distR="0" wp14:anchorId="7E21E1C9" wp14:editId="3542878E">
-            <wp:extent cx="6398270" cy="1562100"/>
-            <wp:effectExtent l="0" t="0" r="2540" b="0"/>
-            <wp:docPr id="69" name="Picture 69"/>
+          <wp:inline distT="0" distB="0" distL="0" distR="0" wp14:anchorId="38365CF8" wp14:editId="0EB36BDE">
+            <wp:extent cx="5743575" cy="952500"/>
+            <wp:effectExtent l="0" t="0" r="9525" b="0"/>
+            <wp:docPr id="64" name="Picture 64"/>
             <wp:cNvGraphicFramePr>
               <a:graphicFrameLocks xmlns:a="http://schemas.openxmlformats.org/drawingml/2006/main" noChangeAspect="1"/>
             </wp:cNvGraphicFramePr>
@@ -32657,7 +32409,7 @@
                   <pic:spPr>
                     <a:xfrm>
                       <a:off x="0" y="0"/>
-                      <a:ext cx="6401270" cy="1562832"/>
+                      <a:ext cx="5743575" cy="952500"/>
                     </a:xfrm>
                     <a:prstGeom prst="rect">
                       <a:avLst/>
@@ -32672,6 +32424,56 @@
     </w:p>
     <w:p>
       <w:pPr>
+        <w:ind w:left="2124" w:firstLine="708"/>
+        <w:rPr>
+          <w:rFonts w:cstheme="minorHAnsi"/>
+          <w:b/>
+          <w:sz w:val="36"/>
+          <w:szCs w:val="36"/>
+          <w:lang w:val="en-US"/>
+        </w:rPr>
+      </w:pPr>
+      <w:r>
+        <w:rPr>
+          <w:rFonts w:cstheme="minorHAnsi"/>
+          <w:b/>
+          <w:sz w:val="36"/>
+          <w:szCs w:val="36"/>
+          <w:lang w:val="en-US"/>
+        </w:rPr>
+        <w:t>SelectList and asp-items</w:t>
+      </w:r>
+    </w:p>
+    <w:p>
+      <w:pPr>
+        <w:rPr>
+          <w:rFonts w:cstheme="minorHAnsi"/>
+          <w:sz w:val="32"/>
+          <w:szCs w:val="32"/>
+          <w:lang w:val="en-US"/>
+        </w:rPr>
+      </w:pPr>
+      <w:r>
+        <w:rPr>
+          <w:rFonts w:cstheme="minorHAnsi"/>
+          <w:sz w:val="32"/>
+          <w:szCs w:val="32"/>
+          <w:lang w:val="en-US"/>
+        </w:rPr>
+        <w:t xml:space="preserve">Normally, if we have a select tag in our razor page then we have to have a loop. To make our lives easier with select tags, .NET provides SelectList class to automatically put the options of the select tag. </w:t>
+      </w:r>
+      <w:r>
+        <w:rPr>
+          <w:rFonts w:cstheme="minorHAnsi"/>
+          <w:sz w:val="32"/>
+          <w:szCs w:val="32"/>
+          <w:lang w:val="en-US"/>
+        </w:rPr>
+        <w:sym w:font="Wingdings" w:char="F0E0"/>
+      </w:r>
+    </w:p>
+    <w:p>
+      <w:pPr>
         <w:rPr>
           <w:rFonts w:cstheme="minorHAnsi"/>
           <w:sz w:val="32"/>
@@ -32685,10 +32487,10 @@
           <w:lang w:eastAsia="ru-RU"/>
         </w:rPr>
         <w:drawing>
-          <wp:inline distT="0" distB="0" distL="0" distR="0" wp14:anchorId="34CA504B" wp14:editId="20085DF6">
-            <wp:extent cx="6364605" cy="428625"/>
-            <wp:effectExtent l="0" t="0" r="0" b="9525"/>
-            <wp:docPr id="73" name="Picture 73"/>
+          <wp:inline distT="0" distB="0" distL="0" distR="0" wp14:anchorId="7E21E1C9" wp14:editId="3542878E">
+            <wp:extent cx="6398270" cy="1562100"/>
+            <wp:effectExtent l="0" t="0" r="2540" b="0"/>
+            <wp:docPr id="69" name="Picture 69"/>
             <wp:cNvGraphicFramePr>
               <a:graphicFrameLocks xmlns:a="http://schemas.openxmlformats.org/drawingml/2006/main" noChangeAspect="1"/>
             </wp:cNvGraphicFramePr>
@@ -32708,7 +32510,7 @@
                   <pic:spPr>
                     <a:xfrm>
                       <a:off x="0" y="0"/>
-                      <a:ext cx="6470869" cy="435781"/>
+                      <a:ext cx="6401270" cy="1562832"/>
                     </a:xfrm>
                     <a:prstGeom prst="rect">
                       <a:avLst/>
@@ -32732,111 +32534,14 @@
       </w:pPr>
       <w:r>
         <w:rPr>
-          <w:rFonts w:cstheme="minorHAnsi"/>
-          <w:sz w:val="32"/>
-          <w:szCs w:val="32"/>
-          <w:lang w:val="en-US"/>
-        </w:rPr>
-        <w:t>The first argument to be passed is the collection. The second argument is the value for each option and the third parameter is the text field for each option.</w:t>
-      </w:r>
-    </w:p>
-    <w:p>
-      <w:pPr>
-        <w:ind w:left="2832" w:firstLine="708"/>
-        <w:rPr>
-          <w:rFonts w:cstheme="minorHAnsi"/>
-          <w:b/>
-          <w:sz w:val="36"/>
-          <w:szCs w:val="36"/>
-          <w:lang w:val="en-US"/>
-        </w:rPr>
-      </w:pPr>
-      <w:r>
-        <w:rPr>
-          <w:rFonts w:cstheme="minorHAnsi"/>
-          <w:b/>
-          <w:sz w:val="36"/>
-          <w:szCs w:val="36"/>
-          <w:lang w:val="en-US"/>
-        </w:rPr>
-        <w:t>Select query</w:t>
-      </w:r>
-    </w:p>
-    <w:p>
-      <w:pPr>
-        <w:rPr>
-          <w:rFonts w:cstheme="minorHAnsi"/>
-          <w:sz w:val="32"/>
-          <w:szCs w:val="32"/>
-          <w:lang w:val="en-US"/>
-        </w:rPr>
-      </w:pPr>
-      <w:r>
-        <w:rPr>
-          <w:rFonts w:cstheme="minorHAnsi"/>
-          <w:sz w:val="32"/>
-          <w:szCs w:val="32"/>
-          <w:lang w:val="en-US"/>
-        </w:rPr>
-        <w:t>If we don’t need all the properties of a model then we can create a view model for that, namely select view model.</w:t>
-      </w:r>
-    </w:p>
-    <w:p>
-      <w:pPr>
-        <w:rPr>
-          <w:rFonts w:cstheme="minorHAnsi"/>
-          <w:sz w:val="32"/>
-          <w:szCs w:val="32"/>
-          <w:lang w:val="en-US"/>
-        </w:rPr>
-      </w:pPr>
-      <w:r>
-        <w:rPr>
-          <w:rFonts w:cstheme="minorHAnsi"/>
-          <w:sz w:val="32"/>
-          <w:szCs w:val="32"/>
-          <w:lang w:val="en-US"/>
-        </w:rPr>
-        <w:t xml:space="preserve">For example, let’s say that we need a collection of categories. And we only need ids and names of the categories so </w:t>
-      </w:r>
-      <w:r>
-        <w:rPr>
-          <w:rFonts w:cstheme="minorHAnsi"/>
-          <w:sz w:val="32"/>
-          <w:szCs w:val="32"/>
-          <w:lang w:val="en-US"/>
-        </w:rPr>
-        <w:sym w:font="Wingdings" w:char="F0E0"/>
-      </w:r>
-      <w:r>
-        <w:rPr>
-          <w:rFonts w:cstheme="minorHAnsi"/>
-          <w:sz w:val="32"/>
-          <w:szCs w:val="32"/>
-          <w:lang w:val="en-US"/>
-        </w:rPr>
-        <w:t xml:space="preserve"> </w:t>
-      </w:r>
-    </w:p>
-    <w:p>
-      <w:pPr>
-        <w:rPr>
-          <w:rFonts w:cstheme="minorHAnsi"/>
-          <w:sz w:val="32"/>
-          <w:szCs w:val="32"/>
-          <w:lang w:val="en-US"/>
-        </w:rPr>
-      </w:pPr>
-      <w:r>
-        <w:rPr>
           <w:noProof/>
           <w:lang w:eastAsia="ru-RU"/>
         </w:rPr>
         <w:drawing>
-          <wp:inline distT="0" distB="0" distL="0" distR="0" wp14:anchorId="43A3BCAC" wp14:editId="22948130">
-            <wp:extent cx="5940425" cy="268605"/>
-            <wp:effectExtent l="0" t="0" r="3175" b="0"/>
-            <wp:docPr id="76" name="Picture 76"/>
+          <wp:inline distT="0" distB="0" distL="0" distR="0" wp14:anchorId="34CA504B" wp14:editId="20085DF6">
+            <wp:extent cx="6364605" cy="428625"/>
+            <wp:effectExtent l="0" t="0" r="0" b="9525"/>
+            <wp:docPr id="73" name="Picture 73"/>
             <wp:cNvGraphicFramePr>
               <a:graphicFrameLocks xmlns:a="http://schemas.openxmlformats.org/drawingml/2006/main" noChangeAspect="1"/>
             </wp:cNvGraphicFramePr>
@@ -32856,7 +32561,7 @@
                   <pic:spPr>
                     <a:xfrm>
                       <a:off x="0" y="0"/>
-                      <a:ext cx="5940425" cy="268605"/>
+                      <a:ext cx="6470869" cy="435781"/>
                     </a:xfrm>
                     <a:prstGeom prst="rect">
                       <a:avLst/>
@@ -32885,7 +32590,86 @@
           <w:szCs w:val="32"/>
           <w:lang w:val="en-US"/>
         </w:rPr>
+        <w:t>The first argument to be passed is the collection. The second argument is the value for each option and the third parameter is the text field for each option.</w:t>
+      </w:r>
+    </w:p>
+    <w:p>
+      <w:pPr>
+        <w:ind w:left="2832" w:firstLine="708"/>
+        <w:rPr>
+          <w:rFonts w:cstheme="minorHAnsi"/>
+          <w:b/>
+          <w:sz w:val="36"/>
+          <w:szCs w:val="36"/>
+          <w:lang w:val="en-US"/>
+        </w:rPr>
+      </w:pPr>
+      <w:r>
+        <w:rPr>
+          <w:rFonts w:cstheme="minorHAnsi"/>
+          <w:b/>
+          <w:sz w:val="36"/>
+          <w:szCs w:val="36"/>
+          <w:lang w:val="en-US"/>
+        </w:rPr>
+        <w:t>Select query</w:t>
+      </w:r>
+    </w:p>
+    <w:p>
+      <w:pPr>
+        <w:rPr>
+          <w:rFonts w:cstheme="minorHAnsi"/>
+          <w:sz w:val="32"/>
+          <w:szCs w:val="32"/>
+          <w:lang w:val="en-US"/>
+        </w:rPr>
+      </w:pPr>
+      <w:r>
+        <w:rPr>
+          <w:rFonts w:cstheme="minorHAnsi"/>
+          <w:sz w:val="32"/>
+          <w:szCs w:val="32"/>
+          <w:lang w:val="en-US"/>
+        </w:rPr>
+        <w:t>If we don’t need all the properties of a model then we can create a view model for that, namely select view model.</w:t>
+      </w:r>
+    </w:p>
+    <w:p>
+      <w:pPr>
+        <w:rPr>
+          <w:rFonts w:cstheme="minorHAnsi"/>
+          <w:sz w:val="32"/>
+          <w:szCs w:val="32"/>
+          <w:lang w:val="en-US"/>
+        </w:rPr>
+      </w:pPr>
+      <w:r>
+        <w:rPr>
+          <w:rFonts w:cstheme="minorHAnsi"/>
+          <w:sz w:val="32"/>
+          <w:szCs w:val="32"/>
+          <w:lang w:val="en-US"/>
+        </w:rPr>
+        <w:lastRenderedPageBreak/>
+        <w:t xml:space="preserve">For example, let’s say that we need a collection of categories. And we only need ids and names of the categories so </w:t>
+      </w:r>
+      <w:r>
+        <w:rPr>
+          <w:rFonts w:cstheme="minorHAnsi"/>
+          <w:sz w:val="32"/>
+          <w:szCs w:val="32"/>
+          <w:lang w:val="en-US"/>
+        </w:rPr>
         <w:sym w:font="Wingdings" w:char="F0E0"/>
+      </w:r>
+      <w:r>
+        <w:rPr>
+          <w:rFonts w:cstheme="minorHAnsi"/>
+          <w:sz w:val="32"/>
+          <w:szCs w:val="32"/>
+          <w:lang w:val="en-US"/>
+        </w:rPr>
+        <w:t xml:space="preserve"> </w:t>
       </w:r>
     </w:p>
     <w:p>
@@ -32902,12 +32686,11 @@
           <w:noProof/>
           <w:lang w:eastAsia="ru-RU"/>
         </w:rPr>
-        <w:lastRenderedPageBreak/>
         <w:drawing>
-          <wp:inline distT="0" distB="0" distL="0" distR="0" wp14:anchorId="3DEE3FD1" wp14:editId="0D38D1BE">
-            <wp:extent cx="3810000" cy="1543050"/>
-            <wp:effectExtent l="0" t="0" r="0" b="0"/>
-            <wp:docPr id="77" name="Picture 77"/>
+          <wp:inline distT="0" distB="0" distL="0" distR="0" wp14:anchorId="43A3BCAC" wp14:editId="22948130">
+            <wp:extent cx="5940425" cy="268605"/>
+            <wp:effectExtent l="0" t="0" r="3175" b="0"/>
+            <wp:docPr id="76" name="Picture 76"/>
             <wp:cNvGraphicFramePr>
               <a:graphicFrameLocks xmlns:a="http://schemas.openxmlformats.org/drawingml/2006/main" noChangeAspect="1"/>
             </wp:cNvGraphicFramePr>
@@ -32927,6 +32710,76 @@
                   <pic:spPr>
                     <a:xfrm>
                       <a:off x="0" y="0"/>
+                      <a:ext cx="5940425" cy="268605"/>
+                    </a:xfrm>
+                    <a:prstGeom prst="rect">
+                      <a:avLst/>
+                    </a:prstGeom>
+                  </pic:spPr>
+                </pic:pic>
+              </a:graphicData>
+            </a:graphic>
+          </wp:inline>
+        </w:drawing>
+      </w:r>
+    </w:p>
+    <w:p>
+      <w:pPr>
+        <w:rPr>
+          <w:rFonts w:cstheme="minorHAnsi"/>
+          <w:sz w:val="32"/>
+          <w:szCs w:val="32"/>
+          <w:lang w:val="en-US"/>
+        </w:rPr>
+      </w:pPr>
+      <w:r>
+        <w:rPr>
+          <w:rFonts w:cstheme="minorHAnsi"/>
+          <w:sz w:val="32"/>
+          <w:szCs w:val="32"/>
+          <w:lang w:val="en-US"/>
+        </w:rPr>
+        <w:sym w:font="Wingdings" w:char="F0E0"/>
+      </w:r>
+    </w:p>
+    <w:p>
+      <w:pPr>
+        <w:rPr>
+          <w:rFonts w:cstheme="minorHAnsi"/>
+          <w:sz w:val="32"/>
+          <w:szCs w:val="32"/>
+          <w:lang w:val="en-US"/>
+        </w:rPr>
+      </w:pPr>
+      <w:r>
+        <w:rPr>
+          <w:noProof/>
+          <w:lang w:eastAsia="ru-RU"/>
+        </w:rPr>
+        <w:drawing>
+          <wp:inline distT="0" distB="0" distL="0" distR="0" wp14:anchorId="3DEE3FD1" wp14:editId="0D38D1BE">
+            <wp:extent cx="3810000" cy="1543050"/>
+            <wp:effectExtent l="0" t="0" r="0" b="0"/>
+            <wp:docPr id="77" name="Picture 77"/>
+            <wp:cNvGraphicFramePr>
+              <a:graphicFrameLocks xmlns:a="http://schemas.openxmlformats.org/drawingml/2006/main" noChangeAspect="1"/>
+            </wp:cNvGraphicFramePr>
+            <a:graphic xmlns:a="http://schemas.openxmlformats.org/drawingml/2006/main">
+              <a:graphicData uri="http://schemas.openxmlformats.org/drawingml/2006/picture">
+                <pic:pic xmlns:pic="http://schemas.openxmlformats.org/drawingml/2006/picture">
+                  <pic:nvPicPr>
+                    <pic:cNvPr id="1" name=""/>
+                    <pic:cNvPicPr/>
+                  </pic:nvPicPr>
+                  <pic:blipFill>
+                    <a:blip r:embed="rId87"/>
+                    <a:stretch>
+                      <a:fillRect/>
+                    </a:stretch>
+                  </pic:blipFill>
+                  <pic:spPr>
+                    <a:xfrm>
+                      <a:off x="0" y="0"/>
                       <a:ext cx="3810000" cy="1543050"/>
                     </a:xfrm>
                     <a:prstGeom prst="rect">
@@ -32998,7 +32851,7 @@
                     <pic:cNvPicPr/>
                   </pic:nvPicPr>
                   <pic:blipFill>
-                    <a:blip r:embed="rId87"/>
+                    <a:blip r:embed="rId88"/>
                     <a:stretch>
                       <a:fillRect/>
                     </a:stretch>
@@ -33452,7 +33305,7 @@
   <w:style w:type="paragraph" w:default="1" w:styleId="Normal">
     <w:name w:val="Normal"/>
     <w:qFormat/>
-    <w:rsid w:val="000114D5"/>
+    <w:rsid w:val="0074487D"/>
   </w:style>
   <w:style w:type="character" w:default="1" w:styleId="DefaultParagraphFont">
     <w:name w:val="Default Paragraph Font"/>

</xml_diff>